<commit_message>
Added documentation + minor code refactoring
</commit_message>
<xml_diff>
--- a/Lab4/Documentation-Lab4.docx
+++ b/Lab4/Documentation-Lab4.docx
@@ -5,8 +5,9 @@
     <w:p>
       <w:pPr>
         <w:ind w:firstLine="284"/>
-      </w:pPr>
-      <w:hyperlink r:id="rId4" w:history="1">
+        <w:jc w:val="both"/>
+      </w:pPr>
+      <w:hyperlink r:id="rId5" w:history="1">
         <w:r>
           <w:rPr>
             <w:rStyle w:val="Hyperlink"/>
@@ -22,6 +23,7 @@
       <w:pPr>
         <w:pStyle w:val="Title"/>
         <w:ind w:firstLine="284"/>
+        <w:jc w:val="both"/>
         <w:rPr>
           <w:sz w:val="48"/>
           <w:szCs w:val="48"/>
@@ -49,31 +51,1569 @@
         <w:t xml:space="preserve"> – Documentation</w:t>
       </w:r>
     </w:p>
-    <w:p/>
+    <w:p>
+      <w:pPr>
+        <w:jc w:val="both"/>
+      </w:pPr>
+    </w:p>
     <w:p>
       <w:pPr>
         <w:pStyle w:val="Heading1"/>
+        <w:ind w:firstLine="284"/>
+        <w:jc w:val="both"/>
       </w:pPr>
       <w:r>
         <w:t>Purpose:</w:t>
       </w:r>
     </w:p>
-    <w:p/>
+    <w:p>
+      <w:pPr>
+        <w:ind w:firstLine="284"/>
+        <w:jc w:val="both"/>
+      </w:pPr>
+      <w:r>
+        <w:t xml:space="preserve">The goal for this lab was to implement an algorithm that </w:t>
+      </w:r>
+      <w:r>
+        <w:t>checks if a sequence is accepted by a deterministic finite automaton.</w:t>
+      </w:r>
+    </w:p>
     <w:p>
       <w:pPr>
         <w:pStyle w:val="Heading1"/>
+        <w:ind w:firstLine="284"/>
+        <w:jc w:val="both"/>
       </w:pPr>
       <w:r>
         <w:t>Implementation:</w:t>
       </w:r>
     </w:p>
-    <w:p/>
+    <w:p>
+      <w:pPr>
+        <w:ind w:firstLine="284"/>
+        <w:jc w:val="both"/>
+      </w:pPr>
+      <w:r>
+        <w:t>In my code, I chose to implement a class named FA, with several private fields that store:</w:t>
+      </w:r>
+    </w:p>
+    <w:p>
+      <w:pPr>
+        <w:pStyle w:val="ListParagraph"/>
+        <w:numPr>
+          <w:ilvl w:val="0"/>
+          <w:numId w:val="1"/>
+        </w:numPr>
+        <w:ind w:firstLine="284"/>
+        <w:jc w:val="both"/>
+      </w:pPr>
+      <w:r>
+        <w:t>The states (python list)</w:t>
+      </w:r>
+    </w:p>
+    <w:p>
+      <w:pPr>
+        <w:pStyle w:val="ListParagraph"/>
+        <w:numPr>
+          <w:ilvl w:val="0"/>
+          <w:numId w:val="1"/>
+        </w:numPr>
+        <w:ind w:firstLine="284"/>
+        <w:jc w:val="both"/>
+      </w:pPr>
+      <w:r>
+        <w:t>The alphabet (python list)</w:t>
+      </w:r>
+    </w:p>
+    <w:p>
+      <w:pPr>
+        <w:pStyle w:val="ListParagraph"/>
+        <w:numPr>
+          <w:ilvl w:val="0"/>
+          <w:numId w:val="1"/>
+        </w:numPr>
+        <w:ind w:firstLine="284"/>
+        <w:jc w:val="both"/>
+      </w:pPr>
+      <w:r>
+        <w:t>The transitions (python dictionary)</w:t>
+      </w:r>
+    </w:p>
+    <w:p>
+      <w:pPr>
+        <w:pStyle w:val="ListParagraph"/>
+        <w:numPr>
+          <w:ilvl w:val="0"/>
+          <w:numId w:val="1"/>
+        </w:numPr>
+        <w:ind w:firstLine="284"/>
+        <w:jc w:val="both"/>
+      </w:pPr>
+      <w:r>
+        <w:t>The initial state (simple value)</w:t>
+      </w:r>
+    </w:p>
+    <w:p>
+      <w:pPr>
+        <w:pStyle w:val="ListParagraph"/>
+        <w:numPr>
+          <w:ilvl w:val="0"/>
+          <w:numId w:val="1"/>
+        </w:numPr>
+        <w:ind w:firstLine="284"/>
+        <w:jc w:val="both"/>
+      </w:pPr>
+      <w:r>
+        <w:t>The final states (python list)</w:t>
+      </w:r>
+    </w:p>
+    <w:p>
+      <w:pPr>
+        <w:ind w:firstLine="284"/>
+        <w:jc w:val="both"/>
+      </w:pPr>
+      <w:r>
+        <w:t xml:space="preserve">The idea is that during the instantiation, the file given as parameter to the object constructor is read line by line and the fields of the object are populated when the </w:t>
+      </w:r>
+      <w:r>
+        <w:rPr>
+          <w:b/>
+          <w:bCs/>
+          <w:i/>
+          <w:iCs/>
+        </w:rPr>
+        <w:t>readFA</w:t>
+      </w:r>
+      <w:r>
+        <w:t xml:space="preserve"> method is called.</w:t>
+      </w:r>
+      <w:r>
+        <w:t xml:space="preserve"> Mainly, the split of the elements on each line is done by spaces, with the exception of transitions. Transition functions are initially split by “;”, then each of these token is then split by “,”. The first two tokens will be the tuple given as a (composed) key in the dictionary, while the third one will be the value.</w:t>
+      </w:r>
+    </w:p>
+    <w:p>
+      <w:pPr>
+        <w:ind w:firstLine="284"/>
+        <w:jc w:val="both"/>
+      </w:pPr>
+      <w:r>
+        <w:t xml:space="preserve"> Then, there are several functions available for printing information about the finite automaton (</w:t>
+      </w:r>
+      <w:r>
+        <w:rPr>
+          <w:b/>
+          <w:bCs/>
+          <w:i/>
+          <w:iCs/>
+        </w:rPr>
+        <w:t>printStates</w:t>
+      </w:r>
+      <w:r>
+        <w:rPr>
+          <w:i/>
+          <w:iCs/>
+        </w:rPr>
+        <w:t xml:space="preserve">, </w:t>
+      </w:r>
+      <w:r>
+        <w:rPr>
+          <w:b/>
+          <w:bCs/>
+          <w:i/>
+          <w:iCs/>
+        </w:rPr>
+        <w:t>printAlphabet</w:t>
+      </w:r>
+      <w:r>
+        <w:rPr>
+          <w:i/>
+          <w:iCs/>
+        </w:rPr>
+        <w:t xml:space="preserve">, </w:t>
+      </w:r>
+      <w:r>
+        <w:rPr>
+          <w:b/>
+          <w:bCs/>
+          <w:i/>
+          <w:iCs/>
+        </w:rPr>
+        <w:t>printTransitions</w:t>
+      </w:r>
+      <w:r>
+        <w:rPr>
+          <w:i/>
+          <w:iCs/>
+        </w:rPr>
+        <w:t xml:space="preserve">, </w:t>
+      </w:r>
+      <w:r>
+        <w:rPr>
+          <w:b/>
+          <w:bCs/>
+          <w:i/>
+          <w:iCs/>
+        </w:rPr>
+        <w:t>printInitialState</w:t>
+      </w:r>
+      <w:r>
+        <w:rPr>
+          <w:i/>
+          <w:iCs/>
+        </w:rPr>
+        <w:t xml:space="preserve">, </w:t>
+      </w:r>
+      <w:r>
+        <w:rPr>
+          <w:b/>
+          <w:bCs/>
+          <w:i/>
+          <w:iCs/>
+        </w:rPr>
+        <w:t>printFinalState</w:t>
+      </w:r>
+      <w:r>
+        <w:t xml:space="preserve">). </w:t>
+      </w:r>
+    </w:p>
+    <w:p>
+      <w:pPr>
+        <w:ind w:firstLine="284"/>
+        <w:jc w:val="both"/>
+      </w:pPr>
+      <w:r>
+        <w:t xml:space="preserve">The most important method, however, is </w:t>
+      </w:r>
+      <w:r>
+        <w:rPr>
+          <w:b/>
+          <w:bCs/>
+          <w:i/>
+          <w:iCs/>
+        </w:rPr>
+        <w:t>checkSequenceAcceptance</w:t>
+      </w:r>
+      <w:r>
+        <w:t xml:space="preserve">. The algorithm starts by initializing the </w:t>
+      </w:r>
+      <w:r>
+        <w:rPr>
+          <w:i/>
+          <w:iCs/>
+        </w:rPr>
+        <w:t>currentState</w:t>
+      </w:r>
+      <w:r>
+        <w:t xml:space="preserve"> variable with the initial state of the</w:t>
+      </w:r>
+      <w:r>
+        <w:t xml:space="preserve"> FA</w:t>
+      </w:r>
+      <w:r>
+        <w:t xml:space="preserve">. Then, while the sequence is not empty, </w:t>
+      </w:r>
+      <w:r>
+        <w:t xml:space="preserve">the </w:t>
+      </w:r>
+      <w:r>
+        <w:rPr>
+          <w:i/>
+          <w:iCs/>
+        </w:rPr>
+        <w:t>currentState</w:t>
+      </w:r>
+      <w:r>
+        <w:t xml:space="preserve"> is updated accordingly to the available transition functions from the FA and the sequence is shortened, leaving only the rest of the unread sequence. </w:t>
+      </w:r>
+    </w:p>
+    <w:p>
+      <w:pPr>
+        <w:ind w:firstLine="284"/>
+        <w:jc w:val="both"/>
+      </w:pPr>
+      <w:r>
+        <w:t xml:space="preserve">Since the transitions are stored in a dictionary, the key consists of a tuple of the form </w:t>
+      </w:r>
+      <w:r>
+        <w:rPr>
+          <w:i/>
+          <w:iCs/>
+        </w:rPr>
+        <w:t>(q, a)</w:t>
+      </w:r>
+      <w:r>
+        <w:t xml:space="preserve">, where </w:t>
+      </w:r>
+      <w:r>
+        <w:rPr>
+          <w:i/>
+          <w:iCs/>
+        </w:rPr>
+        <w:t>q</w:t>
+      </w:r>
+      <w:r>
+        <w:t xml:space="preserve"> is the current state and </w:t>
+      </w:r>
+      <w:r>
+        <w:rPr>
+          <w:i/>
+          <w:iCs/>
+        </w:rPr>
+        <w:t>a</w:t>
+      </w:r>
+      <w:r>
+        <w:t xml:space="preserve"> is the first character from the unread sequence, and the value is the result of the transition function (the next state). If there is no available </w:t>
+      </w:r>
+      <w:r>
+        <w:t>transition</w:t>
+      </w:r>
+      <w:r>
+        <w:t xml:space="preserve"> for a certain tuple</w:t>
+      </w:r>
+      <w:r>
+        <w:t>, the sequence is rejected and the function returns</w:t>
+      </w:r>
+      <w:r>
+        <w:rPr>
+          <w:i/>
+          <w:iCs/>
+        </w:rPr>
+        <w:t xml:space="preserve"> False</w:t>
+      </w:r>
+      <w:r>
+        <w:t xml:space="preserve">. </w:t>
+      </w:r>
+      <w:r>
+        <w:t xml:space="preserve">When we reach the end of the sequence, we check to see whether the currentState has now reached a final state and return </w:t>
+      </w:r>
+      <w:r>
+        <w:rPr>
+          <w:i/>
+          <w:iCs/>
+        </w:rPr>
+        <w:t>True</w:t>
+      </w:r>
+      <w:r>
+        <w:t xml:space="preserve">, otherwise return </w:t>
+      </w:r>
+      <w:r>
+        <w:rPr>
+          <w:i/>
+          <w:iCs/>
+        </w:rPr>
+        <w:t>False</w:t>
+      </w:r>
+      <w:r>
+        <w:t>.</w:t>
+      </w:r>
+    </w:p>
+    <w:p>
+      <w:pPr>
+        <w:ind w:firstLine="284"/>
+        <w:jc w:val="both"/>
+      </w:pPr>
+      <w:r>
+        <w:t xml:space="preserve">When </w:t>
+      </w:r>
+      <w:r>
+        <w:rPr>
+          <w:i/>
+          <w:iCs/>
+        </w:rPr>
+        <w:t>FA.py</w:t>
+      </w:r>
+      <w:r>
+        <w:t xml:space="preserve"> runs, a menu will be printed in the console, showing several possible commands and a sequence can be also given as input in order to be verified by the DFA implemented.</w:t>
+      </w:r>
+    </w:p>
+    <w:p>
+      <w:pPr>
+        <w:ind w:firstLine="284"/>
+        <w:jc w:val="both"/>
+      </w:pPr>
+      <w:r>
+        <w:t xml:space="preserve">In addition, in the </w:t>
+      </w:r>
+      <w:r>
+        <w:rPr>
+          <w:i/>
+          <w:iCs/>
+        </w:rPr>
+        <w:t>ScannerIntegration</w:t>
+      </w:r>
+      <w:r>
+        <w:t xml:space="preserve"> folder of Lab4, the </w:t>
+      </w:r>
+      <w:r>
+        <w:rPr>
+          <w:i/>
+          <w:iCs/>
+        </w:rPr>
+        <w:t xml:space="preserve">FA </w:t>
+      </w:r>
+      <w:r>
+        <w:t xml:space="preserve">class was used in the </w:t>
+      </w:r>
+      <w:r>
+        <w:rPr>
+          <w:i/>
+          <w:iCs/>
+        </w:rPr>
+        <w:t>Scanner</w:t>
+      </w:r>
+      <w:r>
+        <w:t xml:space="preserve"> class in order to check if the identifiers and integer constants follow the specifications of the mini language.</w:t>
+      </w:r>
+    </w:p>
+    <w:p>
+      <w:pPr>
+        <w:rPr>
+          <w:rFonts w:asciiTheme="majorHAnsi" w:eastAsiaTheme="majorEastAsia" w:hAnsiTheme="majorHAnsi" w:cstheme="majorBidi"/>
+          <w:color w:val="2F5496" w:themeColor="accent1" w:themeShade="BF"/>
+          <w:sz w:val="32"/>
+          <w:szCs w:val="32"/>
+        </w:rPr>
+      </w:pPr>
+      <w:r>
+        <w:br w:type="page"/>
+      </w:r>
+    </w:p>
     <w:p>
       <w:pPr>
         <w:pStyle w:val="Heading1"/>
-      </w:pPr>
-      <w:r>
+        <w:ind w:firstLine="284"/>
+        <w:jc w:val="both"/>
+      </w:pPr>
+      <w:r>
+        <w:lastRenderedPageBreak/>
+        <w:t>File format:</w:t>
+      </w:r>
+    </w:p>
+    <w:p>
+      <w:pPr>
+        <w:ind w:firstLine="284"/>
+      </w:pPr>
+      <w:r>
+        <w:t>alphanumeric = letter | digit</w:t>
+      </w:r>
+    </w:p>
+    <w:p>
+      <w:pPr>
+        <w:ind w:firstLine="284"/>
+      </w:pPr>
+      <w:r>
+        <w:t>letter = "A" | "B" | "C" | "D" | ... | "Z" | "a" | "b" | "c" | "d" | ... | "z"</w:t>
+      </w:r>
+    </w:p>
+    <w:p>
+      <w:pPr>
+        <w:ind w:firstLine="284"/>
+      </w:pPr>
+      <w:r>
+        <w:t>digit = "0" | nonZeroDigit</w:t>
+      </w:r>
+    </w:p>
+    <w:p>
+      <w:pPr>
+        <w:ind w:firstLine="284"/>
+      </w:pPr>
+      <w:r>
+        <w:t>n</w:t>
+      </w:r>
+      <w:r>
+        <w:t>onZeroDigit = "1" | "2" | "3" | ... | "9"</w:t>
+      </w:r>
+    </w:p>
+    <w:p>
+      <w:pPr>
+        <w:ind w:firstLine="284"/>
+      </w:pPr>
+      <w:r>
+        <w:t>state = letter</w:t>
+      </w:r>
+    </w:p>
+    <w:p>
+      <w:pPr>
+        <w:ind w:firstLine="284"/>
+      </w:pPr>
+      <w:r>
+        <w:t>transition = state “,” alphanumeric “,” state</w:t>
+      </w:r>
+    </w:p>
+    <w:p>
+      <w:pPr>
+        <w:ind w:firstLine="284"/>
+      </w:pPr>
+      <w:r>
+        <w:t>line1 = { state “ “ }</w:t>
+      </w:r>
+    </w:p>
+    <w:p>
+      <w:pPr>
+        <w:ind w:firstLine="284"/>
+      </w:pPr>
+      <w:r>
+        <w:t xml:space="preserve">line2 = { alphanumeric  “ “} </w:t>
+      </w:r>
+    </w:p>
+    <w:p>
+      <w:pPr>
+        <w:ind w:firstLine="284"/>
+      </w:pPr>
+      <w:r>
+        <w:t>line3 = { transition “;” }</w:t>
+      </w:r>
+    </w:p>
+    <w:p>
+      <w:pPr>
+        <w:ind w:firstLine="284"/>
+      </w:pPr>
+      <w:r>
+        <w:t>line4 = state</w:t>
+      </w:r>
+    </w:p>
+    <w:p>
+      <w:pPr>
+        <w:ind w:firstLine="284"/>
+      </w:pPr>
+      <w:r>
+        <w:t>line5 = { state “ “}</w:t>
+      </w:r>
+    </w:p>
+    <w:p>
+      <w:pPr>
+        <w:ind w:firstLine="284"/>
+      </w:pPr>
+      <w:r>
+        <w:t>file = line1 \n line2 \n line3 \n line4 \n line5 \n</w:t>
+      </w:r>
+    </w:p>
+    <w:p>
+      <w:pPr>
+        <w:ind w:firstLine="284"/>
+      </w:pPr>
+    </w:p>
+    <w:p>
+      <w:pPr>
+        <w:ind w:firstLine="284"/>
+        <w:rPr>
+          <w:b/>
+          <w:bCs/>
+          <w:i/>
+          <w:iCs/>
+        </w:rPr>
+      </w:pPr>
+      <w:r>
+        <w:t xml:space="preserve">Example: </w:t>
+      </w:r>
+      <w:r>
+        <w:rPr>
+          <w:b/>
+          <w:bCs/>
+          <w:i/>
+          <w:iCs/>
+        </w:rPr>
+        <w:t>FA.in</w:t>
+      </w:r>
+    </w:p>
+    <w:p>
+      <w:pPr>
+        <w:ind w:firstLine="284"/>
+      </w:pPr>
+      <w:r>
+        <w:t>p q r</w:t>
+      </w:r>
+    </w:p>
+    <w:p>
+      <w:pPr>
+        <w:ind w:firstLine="284"/>
+      </w:pPr>
+      <w:r>
+        <w:t xml:space="preserve">a b </w:t>
+      </w:r>
+    </w:p>
+    <w:p>
+      <w:pPr>
+        <w:ind w:firstLine="284"/>
+      </w:pPr>
+      <w:r>
+        <w:t>p,a,q;q,a,q;q,b,r;p,b,r</w:t>
+      </w:r>
+    </w:p>
+    <w:p>
+      <w:pPr>
+        <w:ind w:firstLine="284"/>
+      </w:pPr>
+      <w:r>
+        <w:t>p</w:t>
+      </w:r>
+    </w:p>
+    <w:p>
+      <w:pPr>
+        <w:ind w:firstLine="284"/>
+      </w:pPr>
+      <w:r>
+        <w:t>r</w:t>
+      </w:r>
+    </w:p>
+    <w:p>
+      <w:pPr>
+        <w:ind w:firstLine="284"/>
+      </w:pPr>
+    </w:p>
+    <w:p>
+      <w:pPr>
+        <w:ind w:firstLine="284"/>
+        <w:rPr>
+          <w:i/>
+          <w:iCs/>
+        </w:rPr>
+      </w:pPr>
+      <w:r>
+        <w:rPr>
+          <w:i/>
+          <w:iCs/>
+        </w:rPr>
+        <w:t>Comments on the file structure:</w:t>
+      </w:r>
+    </w:p>
+    <w:p>
+      <w:pPr>
+        <w:pStyle w:val="ListParagraph"/>
+        <w:numPr>
+          <w:ilvl w:val="0"/>
+          <w:numId w:val="1"/>
+        </w:numPr>
+        <w:ind w:firstLine="284"/>
+      </w:pPr>
+      <w:r>
+        <w:rPr>
+          <w:i/>
+          <w:iCs/>
+        </w:rPr>
+        <w:t>States in my files in particular are represented only as a letter</w:t>
+      </w:r>
+    </w:p>
+    <w:p>
+      <w:pPr>
+        <w:pStyle w:val="ListParagraph"/>
+        <w:numPr>
+          <w:ilvl w:val="0"/>
+          <w:numId w:val="1"/>
+        </w:numPr>
+        <w:ind w:firstLine="284"/>
+        <w:rPr>
+          <w:i/>
+          <w:iCs/>
+        </w:rPr>
+      </w:pPr>
+      <w:r>
+        <w:rPr>
+          <w:i/>
+          <w:iCs/>
+        </w:rPr>
+        <w:t xml:space="preserve">A transition </w:t>
+      </w:r>
+      <w:r>
+        <w:rPr>
+          <w:i/>
+          <w:iCs/>
+        </w:rPr>
+        <w:t>δ(p,a) = q</w:t>
+      </w:r>
+      <w:r>
+        <w:rPr>
+          <w:i/>
+          <w:iCs/>
+        </w:rPr>
+        <w:t xml:space="preserve"> will be represented in the file as p,a,q</w:t>
+      </w:r>
+    </w:p>
+    <w:p>
+      <w:pPr>
+        <w:pStyle w:val="ListParagraph"/>
+        <w:numPr>
+          <w:ilvl w:val="0"/>
+          <w:numId w:val="1"/>
+        </w:numPr>
+        <w:ind w:firstLine="284"/>
+        <w:rPr>
+          <w:i/>
+          <w:iCs/>
+        </w:rPr>
+      </w:pPr>
+      <w:r>
+        <w:rPr>
+          <w:i/>
+          <w:iCs/>
+        </w:rPr>
+        <w:t>Multiple transitions are separated through “;”</w:t>
+      </w:r>
+    </w:p>
+    <w:p>
+      <w:pPr>
+        <w:pStyle w:val="ListParagraph"/>
+        <w:numPr>
+          <w:ilvl w:val="0"/>
+          <w:numId w:val="1"/>
+        </w:numPr>
+        <w:ind w:firstLine="284"/>
+        <w:rPr>
+          <w:i/>
+          <w:iCs/>
+        </w:rPr>
+      </w:pPr>
+      <w:r>
+        <w:rPr>
+          <w:i/>
+          <w:iCs/>
+        </w:rPr>
+        <w:t>Line 1 contains all the possible states of the FA</w:t>
+      </w:r>
+    </w:p>
+    <w:p>
+      <w:pPr>
+        <w:pStyle w:val="ListParagraph"/>
+        <w:numPr>
+          <w:ilvl w:val="0"/>
+          <w:numId w:val="1"/>
+        </w:numPr>
+        <w:ind w:firstLine="284"/>
+        <w:rPr>
+          <w:i/>
+          <w:iCs/>
+        </w:rPr>
+      </w:pPr>
+      <w:r>
+        <w:rPr>
+          <w:i/>
+          <w:iCs/>
+        </w:rPr>
+        <w:t>Line 2 contains all the elements from the alphabet</w:t>
+      </w:r>
+    </w:p>
+    <w:p>
+      <w:pPr>
+        <w:pStyle w:val="ListParagraph"/>
+        <w:numPr>
+          <w:ilvl w:val="0"/>
+          <w:numId w:val="1"/>
+        </w:numPr>
+        <w:ind w:firstLine="284"/>
+        <w:rPr>
+          <w:i/>
+          <w:iCs/>
+        </w:rPr>
+      </w:pPr>
+      <w:r>
+        <w:rPr>
+          <w:i/>
+          <w:iCs/>
+        </w:rPr>
+        <w:t>Line 3 contains the transitions</w:t>
+      </w:r>
+    </w:p>
+    <w:p>
+      <w:pPr>
+        <w:pStyle w:val="ListParagraph"/>
+        <w:numPr>
+          <w:ilvl w:val="0"/>
+          <w:numId w:val="1"/>
+        </w:numPr>
+        <w:ind w:firstLine="284"/>
+        <w:rPr>
+          <w:i/>
+          <w:iCs/>
+        </w:rPr>
+      </w:pPr>
+      <w:r>
+        <w:rPr>
+          <w:i/>
+          <w:iCs/>
+        </w:rPr>
+        <w:t>Line 4 contains the initial state</w:t>
+      </w:r>
+    </w:p>
+    <w:p>
+      <w:pPr>
+        <w:pStyle w:val="ListParagraph"/>
+        <w:numPr>
+          <w:ilvl w:val="0"/>
+          <w:numId w:val="1"/>
+        </w:numPr>
+        <w:ind w:firstLine="284"/>
+        <w:rPr>
+          <w:i/>
+          <w:iCs/>
+        </w:rPr>
+      </w:pPr>
+      <w:r>
+        <w:rPr>
+          <w:i/>
+          <w:iCs/>
+        </w:rPr>
+        <w:t>Line 5 contains the final states</w:t>
+      </w:r>
+    </w:p>
+    <w:p>
+      <w:pPr>
+        <w:rPr>
+          <w:rFonts w:asciiTheme="majorHAnsi" w:eastAsiaTheme="majorEastAsia" w:hAnsiTheme="majorHAnsi" w:cstheme="majorBidi"/>
+          <w:color w:val="2F5496" w:themeColor="accent1" w:themeShade="BF"/>
+          <w:sz w:val="32"/>
+          <w:szCs w:val="32"/>
+        </w:rPr>
+      </w:pPr>
+      <w:r>
+        <w:br w:type="page"/>
+      </w:r>
+    </w:p>
+    <w:p>
+      <w:pPr>
+        <w:pStyle w:val="Heading1"/>
+        <w:ind w:firstLine="284"/>
+        <w:jc w:val="both"/>
+      </w:pPr>
+      <w:r>
+        <w:lastRenderedPageBreak/>
         <w:t>Interface:</w:t>
+      </w:r>
+    </w:p>
+    <w:p>
+      <w:pPr>
+        <w:pStyle w:val="ListParagraph"/>
+        <w:numPr>
+          <w:ilvl w:val="0"/>
+          <w:numId w:val="1"/>
+        </w:numPr>
+        <w:rPr>
+          <w:b/>
+          <w:bCs/>
+          <w:i/>
+          <w:iCs/>
+        </w:rPr>
+      </w:pPr>
+      <w:r>
+        <w:rPr>
+          <w:b/>
+          <w:bCs/>
+          <w:i/>
+          <w:iCs/>
+        </w:rPr>
+        <w:t>__readFA</w:t>
+      </w:r>
+    </w:p>
+    <w:p>
+      <w:pPr>
+        <w:pStyle w:val="ListParagraph"/>
+        <w:numPr>
+          <w:ilvl w:val="1"/>
+          <w:numId w:val="1"/>
+        </w:numPr>
+        <w:rPr>
+          <w:b/>
+          <w:bCs/>
+          <w:i/>
+          <w:iCs/>
+        </w:rPr>
+      </w:pPr>
+      <w:r>
+        <w:rPr>
+          <w:b/>
+          <w:bCs/>
+        </w:rPr>
+        <w:t>Input</w:t>
+      </w:r>
+      <w:r>
+        <w:t>: filename – string</w:t>
+      </w:r>
+    </w:p>
+    <w:p>
+      <w:pPr>
+        <w:pStyle w:val="ListParagraph"/>
+        <w:numPr>
+          <w:ilvl w:val="1"/>
+          <w:numId w:val="1"/>
+        </w:numPr>
+        <w:rPr>
+          <w:b/>
+          <w:bCs/>
+          <w:i/>
+          <w:iCs/>
+        </w:rPr>
+      </w:pPr>
+      <w:r>
+        <w:rPr>
+          <w:b/>
+          <w:bCs/>
+        </w:rPr>
+        <w:t>Output</w:t>
+      </w:r>
+      <w:r>
+        <w:t>: -</w:t>
+      </w:r>
+    </w:p>
+    <w:p>
+      <w:pPr>
+        <w:pStyle w:val="ListParagraph"/>
+        <w:numPr>
+          <w:ilvl w:val="1"/>
+          <w:numId w:val="1"/>
+        </w:numPr>
+        <w:rPr>
+          <w:b/>
+          <w:bCs/>
+          <w:i/>
+          <w:iCs/>
+        </w:rPr>
+      </w:pPr>
+      <w:r>
+        <w:rPr>
+          <w:b/>
+          <w:bCs/>
+        </w:rPr>
+        <w:t>Preconditions</w:t>
+      </w:r>
+      <w:r>
+        <w:t>: filename represents the name of a file having the structure mentioned above</w:t>
+      </w:r>
+    </w:p>
+    <w:p>
+      <w:pPr>
+        <w:pStyle w:val="ListParagraph"/>
+        <w:numPr>
+          <w:ilvl w:val="1"/>
+          <w:numId w:val="1"/>
+        </w:numPr>
+        <w:rPr>
+          <w:b/>
+          <w:bCs/>
+          <w:i/>
+          <w:iCs/>
+        </w:rPr>
+      </w:pPr>
+      <w:r>
+        <w:rPr>
+          <w:b/>
+          <w:bCs/>
+        </w:rPr>
+        <w:t>Postconditions</w:t>
+      </w:r>
+      <w:r>
+        <w:t>: all the elements of the FA will be loaded into the fields of the instantiated object</w:t>
+      </w:r>
+    </w:p>
+    <w:p>
+      <w:pPr>
+        <w:pStyle w:val="ListParagraph"/>
+        <w:numPr>
+          <w:ilvl w:val="0"/>
+          <w:numId w:val="1"/>
+        </w:numPr>
+        <w:rPr>
+          <w:b/>
+          <w:bCs/>
+          <w:i/>
+          <w:iCs/>
+        </w:rPr>
+      </w:pPr>
+      <w:r>
+        <w:rPr>
+          <w:b/>
+          <w:bCs/>
+          <w:i/>
+          <w:iCs/>
+        </w:rPr>
+        <w:t>printStates</w:t>
+      </w:r>
+    </w:p>
+    <w:p>
+      <w:pPr>
+        <w:pStyle w:val="ListParagraph"/>
+        <w:numPr>
+          <w:ilvl w:val="1"/>
+          <w:numId w:val="1"/>
+        </w:numPr>
+        <w:rPr>
+          <w:b/>
+          <w:bCs/>
+          <w:i/>
+          <w:iCs/>
+        </w:rPr>
+      </w:pPr>
+      <w:r>
+        <w:rPr>
+          <w:b/>
+          <w:bCs/>
+        </w:rPr>
+        <w:t>Input</w:t>
+      </w:r>
+      <w:r>
+        <w:t>: -</w:t>
+      </w:r>
+    </w:p>
+    <w:p>
+      <w:pPr>
+        <w:pStyle w:val="ListParagraph"/>
+        <w:numPr>
+          <w:ilvl w:val="1"/>
+          <w:numId w:val="1"/>
+        </w:numPr>
+        <w:rPr>
+          <w:b/>
+          <w:bCs/>
+          <w:i/>
+          <w:iCs/>
+        </w:rPr>
+      </w:pPr>
+      <w:r>
+        <w:rPr>
+          <w:b/>
+          <w:bCs/>
+        </w:rPr>
+        <w:t>Output</w:t>
+      </w:r>
+      <w:r>
+        <w:t>: all the FA states will be printed in the console</w:t>
+      </w:r>
+    </w:p>
+    <w:p>
+      <w:pPr>
+        <w:pStyle w:val="ListParagraph"/>
+        <w:numPr>
+          <w:ilvl w:val="0"/>
+          <w:numId w:val="1"/>
+        </w:numPr>
+        <w:rPr>
+          <w:b/>
+          <w:bCs/>
+          <w:i/>
+          <w:iCs/>
+        </w:rPr>
+      </w:pPr>
+      <w:r>
+        <w:rPr>
+          <w:b/>
+          <w:bCs/>
+          <w:i/>
+          <w:iCs/>
+        </w:rPr>
+        <w:t>printAlphabet</w:t>
+      </w:r>
+    </w:p>
+    <w:p>
+      <w:pPr>
+        <w:pStyle w:val="ListParagraph"/>
+        <w:numPr>
+          <w:ilvl w:val="1"/>
+          <w:numId w:val="1"/>
+        </w:numPr>
+        <w:rPr>
+          <w:b/>
+          <w:bCs/>
+          <w:i/>
+          <w:iCs/>
+        </w:rPr>
+      </w:pPr>
+      <w:r>
+        <w:rPr>
+          <w:b/>
+          <w:bCs/>
+        </w:rPr>
+        <w:t>Input</w:t>
+      </w:r>
+      <w:r>
+        <w:t>: -</w:t>
+      </w:r>
+    </w:p>
+    <w:p>
+      <w:pPr>
+        <w:pStyle w:val="ListParagraph"/>
+        <w:numPr>
+          <w:ilvl w:val="1"/>
+          <w:numId w:val="1"/>
+        </w:numPr>
+        <w:rPr>
+          <w:b/>
+          <w:bCs/>
+          <w:i/>
+          <w:iCs/>
+        </w:rPr>
+      </w:pPr>
+      <w:r>
+        <w:rPr>
+          <w:b/>
+          <w:bCs/>
+        </w:rPr>
+        <w:t>Output</w:t>
+      </w:r>
+      <w:r>
+        <w:t xml:space="preserve">: </w:t>
+      </w:r>
+      <w:r>
+        <w:t xml:space="preserve">the FA alphabet </w:t>
+      </w:r>
+      <w:r>
+        <w:t>will be printed in the console</w:t>
+      </w:r>
+    </w:p>
+    <w:p>
+      <w:pPr>
+        <w:pStyle w:val="ListParagraph"/>
+        <w:numPr>
+          <w:ilvl w:val="0"/>
+          <w:numId w:val="1"/>
+        </w:numPr>
+        <w:rPr>
+          <w:b/>
+          <w:bCs/>
+          <w:i/>
+          <w:iCs/>
+        </w:rPr>
+      </w:pPr>
+      <w:r>
+        <w:rPr>
+          <w:b/>
+          <w:bCs/>
+          <w:i/>
+          <w:iCs/>
+        </w:rPr>
+        <w:t>printInitialState</w:t>
+      </w:r>
+    </w:p>
+    <w:p>
+      <w:pPr>
+        <w:pStyle w:val="ListParagraph"/>
+        <w:numPr>
+          <w:ilvl w:val="1"/>
+          <w:numId w:val="1"/>
+        </w:numPr>
+        <w:rPr>
+          <w:b/>
+          <w:bCs/>
+          <w:i/>
+          <w:iCs/>
+        </w:rPr>
+      </w:pPr>
+      <w:r>
+        <w:rPr>
+          <w:b/>
+          <w:bCs/>
+        </w:rPr>
+        <w:t>Input</w:t>
+      </w:r>
+      <w:r>
+        <w:t>: -</w:t>
+      </w:r>
+    </w:p>
+    <w:p>
+      <w:pPr>
+        <w:pStyle w:val="ListParagraph"/>
+        <w:numPr>
+          <w:ilvl w:val="1"/>
+          <w:numId w:val="1"/>
+        </w:numPr>
+        <w:rPr>
+          <w:b/>
+          <w:bCs/>
+          <w:i/>
+          <w:iCs/>
+        </w:rPr>
+      </w:pPr>
+      <w:r>
+        <w:rPr>
+          <w:b/>
+          <w:bCs/>
+        </w:rPr>
+        <w:t>Output</w:t>
+      </w:r>
+      <w:r>
+        <w:t xml:space="preserve">: </w:t>
+      </w:r>
+      <w:r>
+        <w:t>the initial state of the FA</w:t>
+      </w:r>
+      <w:r>
+        <w:t xml:space="preserve"> will be printed in the console</w:t>
+      </w:r>
+    </w:p>
+    <w:p>
+      <w:pPr>
+        <w:pStyle w:val="ListParagraph"/>
+        <w:numPr>
+          <w:ilvl w:val="0"/>
+          <w:numId w:val="1"/>
+        </w:numPr>
+        <w:rPr>
+          <w:b/>
+          <w:bCs/>
+          <w:i/>
+          <w:iCs/>
+        </w:rPr>
+      </w:pPr>
+      <w:r>
+        <w:rPr>
+          <w:b/>
+          <w:bCs/>
+          <w:i/>
+          <w:iCs/>
+        </w:rPr>
+        <w:t>printFinalStates</w:t>
+      </w:r>
+    </w:p>
+    <w:p>
+      <w:pPr>
+        <w:pStyle w:val="ListParagraph"/>
+        <w:numPr>
+          <w:ilvl w:val="1"/>
+          <w:numId w:val="1"/>
+        </w:numPr>
+        <w:rPr>
+          <w:b/>
+          <w:bCs/>
+          <w:i/>
+          <w:iCs/>
+        </w:rPr>
+      </w:pPr>
+      <w:r>
+        <w:rPr>
+          <w:b/>
+          <w:bCs/>
+        </w:rPr>
+        <w:t>Input</w:t>
+      </w:r>
+      <w:r>
+        <w:t>: -</w:t>
+      </w:r>
+    </w:p>
+    <w:p>
+      <w:pPr>
+        <w:pStyle w:val="ListParagraph"/>
+        <w:numPr>
+          <w:ilvl w:val="1"/>
+          <w:numId w:val="1"/>
+        </w:numPr>
+        <w:rPr>
+          <w:b/>
+          <w:bCs/>
+          <w:i/>
+          <w:iCs/>
+        </w:rPr>
+      </w:pPr>
+      <w:r>
+        <w:rPr>
+          <w:b/>
+          <w:bCs/>
+        </w:rPr>
+        <w:t>Output</w:t>
+      </w:r>
+      <w:r>
+        <w:t xml:space="preserve">: all the FA </w:t>
+      </w:r>
+      <w:r>
+        <w:t xml:space="preserve">final </w:t>
+      </w:r>
+      <w:r>
+        <w:t>states will be printed in the console</w:t>
+      </w:r>
+    </w:p>
+    <w:p>
+      <w:pPr>
+        <w:pStyle w:val="ListParagraph"/>
+        <w:numPr>
+          <w:ilvl w:val="0"/>
+          <w:numId w:val="1"/>
+        </w:numPr>
+        <w:rPr>
+          <w:b/>
+          <w:bCs/>
+          <w:i/>
+          <w:iCs/>
+        </w:rPr>
+      </w:pPr>
+      <w:r>
+        <w:rPr>
+          <w:b/>
+          <w:bCs/>
+          <w:i/>
+          <w:iCs/>
+        </w:rPr>
+        <w:t>printTransitions</w:t>
+      </w:r>
+    </w:p>
+    <w:p>
+      <w:pPr>
+        <w:pStyle w:val="ListParagraph"/>
+        <w:numPr>
+          <w:ilvl w:val="1"/>
+          <w:numId w:val="1"/>
+        </w:numPr>
+        <w:rPr>
+          <w:b/>
+          <w:bCs/>
+          <w:i/>
+          <w:iCs/>
+        </w:rPr>
+      </w:pPr>
+      <w:r>
+        <w:rPr>
+          <w:b/>
+          <w:bCs/>
+        </w:rPr>
+        <w:t>Input</w:t>
+      </w:r>
+      <w:r>
+        <w:t>: -</w:t>
+      </w:r>
+    </w:p>
+    <w:p>
+      <w:pPr>
+        <w:pStyle w:val="ListParagraph"/>
+        <w:numPr>
+          <w:ilvl w:val="1"/>
+          <w:numId w:val="1"/>
+        </w:numPr>
+        <w:rPr>
+          <w:b/>
+          <w:bCs/>
+          <w:i/>
+          <w:iCs/>
+        </w:rPr>
+      </w:pPr>
+      <w:r>
+        <w:rPr>
+          <w:b/>
+          <w:bCs/>
+        </w:rPr>
+        <w:t>Output</w:t>
+      </w:r>
+      <w:r>
+        <w:t xml:space="preserve">: all the FA </w:t>
+      </w:r>
+      <w:r>
+        <w:t>transition functions</w:t>
+      </w:r>
+      <w:r>
+        <w:t xml:space="preserve"> will be printed in the console</w:t>
+      </w:r>
+    </w:p>
+    <w:p>
+      <w:pPr>
+        <w:pStyle w:val="ListParagraph"/>
+        <w:numPr>
+          <w:ilvl w:val="0"/>
+          <w:numId w:val="1"/>
+        </w:numPr>
+        <w:rPr>
+          <w:b/>
+          <w:bCs/>
+          <w:i/>
+          <w:iCs/>
+        </w:rPr>
+      </w:pPr>
+      <w:r>
+        <w:rPr>
+          <w:b/>
+          <w:bCs/>
+          <w:i/>
+          <w:iCs/>
+        </w:rPr>
+        <w:t>checkSequenceAcceptance</w:t>
+      </w:r>
+    </w:p>
+    <w:p>
+      <w:pPr>
+        <w:pStyle w:val="ListParagraph"/>
+        <w:numPr>
+          <w:ilvl w:val="1"/>
+          <w:numId w:val="1"/>
+        </w:numPr>
+        <w:rPr>
+          <w:b/>
+          <w:bCs/>
+          <w:i/>
+          <w:iCs/>
+        </w:rPr>
+      </w:pPr>
+      <w:r>
+        <w:rPr>
+          <w:b/>
+          <w:bCs/>
+        </w:rPr>
+        <w:t>Input</w:t>
+      </w:r>
+      <w:r>
+        <w:t xml:space="preserve">: sequence </w:t>
+      </w:r>
+      <w:r>
+        <w:t>–</w:t>
+      </w:r>
+      <w:r>
+        <w:t xml:space="preserve"> string</w:t>
+      </w:r>
+    </w:p>
+    <w:p>
+      <w:pPr>
+        <w:pStyle w:val="ListParagraph"/>
+        <w:numPr>
+          <w:ilvl w:val="1"/>
+          <w:numId w:val="1"/>
+        </w:numPr>
+        <w:rPr>
+          <w:b/>
+          <w:bCs/>
+          <w:i/>
+          <w:iCs/>
+        </w:rPr>
+      </w:pPr>
+      <w:r>
+        <w:rPr>
+          <w:b/>
+          <w:bCs/>
+        </w:rPr>
+        <w:t>Output</w:t>
+      </w:r>
+      <w:r>
+        <w:t>: True/False</w:t>
+      </w:r>
+    </w:p>
+    <w:p>
+      <w:pPr>
+        <w:pStyle w:val="ListParagraph"/>
+        <w:numPr>
+          <w:ilvl w:val="1"/>
+          <w:numId w:val="1"/>
+        </w:numPr>
+        <w:rPr>
+          <w:b/>
+          <w:bCs/>
+          <w:i/>
+          <w:iCs/>
+        </w:rPr>
+      </w:pPr>
+      <w:r>
+        <w:rPr>
+          <w:b/>
+          <w:bCs/>
+        </w:rPr>
+        <w:t>Preconditions</w:t>
+      </w:r>
+      <w:r>
+        <w:t>: the sequence is a string</w:t>
+      </w:r>
+    </w:p>
+    <w:p>
+      <w:pPr>
+        <w:pStyle w:val="ListParagraph"/>
+        <w:numPr>
+          <w:ilvl w:val="1"/>
+          <w:numId w:val="1"/>
+        </w:numPr>
+        <w:rPr>
+          <w:b/>
+          <w:bCs/>
+          <w:i/>
+          <w:iCs/>
+        </w:rPr>
+      </w:pPr>
+      <w:r>
+        <w:rPr>
+          <w:b/>
+          <w:bCs/>
+        </w:rPr>
+        <w:t>Postconditions</w:t>
+      </w:r>
+      <w:r>
+        <w:t xml:space="preserve">: the functions returns </w:t>
+      </w:r>
+      <w:r>
+        <w:rPr>
+          <w:i/>
+          <w:iCs/>
+        </w:rPr>
+        <w:t>True</w:t>
+      </w:r>
+      <w:r>
+        <w:t xml:space="preserve"> if the sequence is accepted by the DFS and </w:t>
+      </w:r>
+      <w:r>
+        <w:rPr>
+          <w:i/>
+          <w:iCs/>
+        </w:rPr>
+        <w:t>False</w:t>
+      </w:r>
+      <w:r>
+        <w:t xml:space="preserve"> otherwise</w:t>
+      </w:r>
+    </w:p>
+    <w:p>
+      <w:pPr>
+        <w:rPr>
+          <w:rFonts w:asciiTheme="majorHAnsi" w:eastAsiaTheme="majorEastAsia" w:hAnsiTheme="majorHAnsi" w:cstheme="majorBidi"/>
+          <w:color w:val="2F5496" w:themeColor="accent1" w:themeShade="BF"/>
+          <w:sz w:val="32"/>
+          <w:szCs w:val="32"/>
+        </w:rPr>
+      </w:pPr>
+      <w:r>
+        <w:br w:type="page"/>
+      </w:r>
+    </w:p>
+    <w:p>
+      <w:pPr>
+        <w:pStyle w:val="Heading1"/>
+      </w:pPr>
+      <w:r>
+        <w:lastRenderedPageBreak/>
+        <w:t>UML Diagram for FA:</w:t>
+      </w:r>
+    </w:p>
+    <w:p>
+      <w:pPr>
+        <w:jc w:val="center"/>
+      </w:pPr>
+    </w:p>
+    <w:p>
+      <w:pPr>
+        <w:jc w:val="center"/>
+      </w:pPr>
+      <w:r>
+        <w:drawing>
+          <wp:inline distT="0" distB="0" distL="0" distR="0" wp14:anchorId="409123D9" wp14:editId="705C06C0">
+            <wp:extent cx="2677114" cy="3257550"/>
+            <wp:effectExtent l="0" t="0" r="9525" b="0"/>
+            <wp:docPr id="1" name="Picture 1"/>
+            <wp:cNvGraphicFramePr>
+              <a:graphicFrameLocks xmlns:a="http://schemas.openxmlformats.org/drawingml/2006/main" noChangeAspect="1"/>
+            </wp:cNvGraphicFramePr>
+            <a:graphic xmlns:a="http://schemas.openxmlformats.org/drawingml/2006/main">
+              <a:graphicData uri="http://schemas.openxmlformats.org/drawingml/2006/picture">
+                <pic:pic xmlns:pic="http://schemas.openxmlformats.org/drawingml/2006/picture">
+                  <pic:nvPicPr>
+                    <pic:cNvPr id="1" name=""/>
+                    <pic:cNvPicPr/>
+                  </pic:nvPicPr>
+                  <pic:blipFill>
+                    <a:blip r:embed="rId6"/>
+                    <a:stretch>
+                      <a:fillRect/>
+                    </a:stretch>
+                  </pic:blipFill>
+                  <pic:spPr>
+                    <a:xfrm>
+                      <a:off x="0" y="0"/>
+                      <a:ext cx="2689535" cy="3272664"/>
+                    </a:xfrm>
+                    <a:prstGeom prst="rect">
+                      <a:avLst/>
+                    </a:prstGeom>
+                  </pic:spPr>
+                </pic:pic>
+              </a:graphicData>
+            </a:graphic>
+          </wp:inline>
+        </w:drawing>
       </w:r>
     </w:p>
     <w:sectPr>
@@ -84,6 +1624,126 @@
     </w:sectPr>
   </w:body>
 </w:document>
+</file>
+
+<file path=word/numbering.xml><?xml version="1.0" encoding="utf-8"?>
+<w:numbering xmlns:wpc="http://schemas.microsoft.com/office/word/2010/wordprocessingCanvas" xmlns:cx="http://schemas.microsoft.com/office/drawing/2014/chartex" xmlns:cx1="http://schemas.microsoft.com/office/drawing/2015/9/8/chartex" xmlns:cx2="http://schemas.microsoft.com/office/drawing/2015/10/21/chartex" xmlns:cx3="http://schemas.microsoft.com/office/drawing/2016/5/9/chartex" xmlns:cx4="http://schemas.microsoft.com/office/drawing/2016/5/10/chartex" xmlns:cx5="http://schemas.microsoft.com/office/drawing/2016/5/11/chartex" xmlns:cx6="http://schemas.microsoft.com/office/drawing/2016/5/12/chartex" xmlns:cx7="http://schemas.microsoft.com/office/drawing/2016/5/13/chartex" xmlns:cx8="http://schemas.microsoft.com/office/drawing/2016/5/14/chartex" xmlns:mc="http://schemas.openxmlformats.org/markup-compatibility/2006" xmlns:aink="http://schemas.microsoft.com/office/drawing/2016/ink" xmlns:am3d="http://schemas.microsoft.com/office/drawing/2017/model3d" xmlns:o="urn:schemas-microsoft-com:office:office" xmlns:r="http://schemas.openxmlformats.org/officeDocument/2006/relationships" xmlns:m="http://schemas.openxmlformats.org/officeDocument/2006/math" xmlns:v="urn:schemas-microsoft-com:vml" xmlns:wp14="http://schemas.microsoft.com/office/word/2010/wordprocessingDrawing" xmlns:wp="http://schemas.openxmlformats.org/drawingml/2006/wordprocessingDrawing" xmlns:w10="urn:schemas-microsoft-com:office:word" xmlns:w="http://schemas.openxmlformats.org/wordprocessingml/2006/main" xmlns:w14="http://schemas.microsoft.com/office/word/2010/wordml" xmlns:w15="http://schemas.microsoft.com/office/word/2012/wordml" xmlns:w16cex="http://schemas.microsoft.com/office/word/2018/wordml/cex" xmlns:w16cid="http://schemas.microsoft.com/office/word/2016/wordml/cid" xmlns:w16="http://schemas.microsoft.com/office/word/2018/wordml" xmlns:w16se="http://schemas.microsoft.com/office/word/2015/wordml/symex" xmlns:wpg="http://schemas.microsoft.com/office/word/2010/wordprocessingGroup" xmlns:wpi="http://schemas.microsoft.com/office/word/2010/wordprocessingInk" xmlns:wne="http://schemas.microsoft.com/office/word/2006/wordml" xmlns:wps="http://schemas.microsoft.com/office/word/2010/wordprocessingShape" mc:Ignorable="w14 w15 w16se w16cid w16 w16cex wp14">
+  <w:abstractNum w:abstractNumId="0" w15:restartNumberingAfterBreak="0">
+    <w:nsid w:val="7CDF5250"/>
+    <w:multiLevelType w:val="hybridMultilevel"/>
+    <w:tmpl w:val="88B04A38"/>
+    <w:lvl w:ilvl="0" w:tplc="55E8FCBE">
+      <w:numFmt w:val="bullet"/>
+      <w:lvlText w:val="-"/>
+      <w:lvlJc w:val="left"/>
+      <w:pPr>
+        <w:ind w:left="720" w:hanging="360"/>
+      </w:pPr>
+      <w:rPr>
+        <w:rFonts w:ascii="Calibri" w:eastAsiaTheme="minorHAnsi" w:hAnsi="Calibri" w:cs="Calibri" w:hint="default"/>
+      </w:rPr>
+    </w:lvl>
+    <w:lvl w:ilvl="1" w:tplc="04090003">
+      <w:start w:val="1"/>
+      <w:numFmt w:val="bullet"/>
+      <w:lvlText w:val="o"/>
+      <w:lvlJc w:val="left"/>
+      <w:pPr>
+        <w:ind w:left="1440" w:hanging="360"/>
+      </w:pPr>
+      <w:rPr>
+        <w:rFonts w:ascii="Courier New" w:hAnsi="Courier New" w:cs="Courier New" w:hint="default"/>
+      </w:rPr>
+    </w:lvl>
+    <w:lvl w:ilvl="2" w:tplc="04090005" w:tentative="1">
+      <w:start w:val="1"/>
+      <w:numFmt w:val="bullet"/>
+      <w:lvlText w:val=""/>
+      <w:lvlJc w:val="left"/>
+      <w:pPr>
+        <w:ind w:left="2160" w:hanging="360"/>
+      </w:pPr>
+      <w:rPr>
+        <w:rFonts w:ascii="Wingdings" w:hAnsi="Wingdings" w:hint="default"/>
+      </w:rPr>
+    </w:lvl>
+    <w:lvl w:ilvl="3" w:tplc="04090001" w:tentative="1">
+      <w:start w:val="1"/>
+      <w:numFmt w:val="bullet"/>
+      <w:lvlText w:val=""/>
+      <w:lvlJc w:val="left"/>
+      <w:pPr>
+        <w:ind w:left="2880" w:hanging="360"/>
+      </w:pPr>
+      <w:rPr>
+        <w:rFonts w:ascii="Symbol" w:hAnsi="Symbol" w:hint="default"/>
+      </w:rPr>
+    </w:lvl>
+    <w:lvl w:ilvl="4" w:tplc="04090003" w:tentative="1">
+      <w:start w:val="1"/>
+      <w:numFmt w:val="bullet"/>
+      <w:lvlText w:val="o"/>
+      <w:lvlJc w:val="left"/>
+      <w:pPr>
+        <w:ind w:left="3600" w:hanging="360"/>
+      </w:pPr>
+      <w:rPr>
+        <w:rFonts w:ascii="Courier New" w:hAnsi="Courier New" w:cs="Courier New" w:hint="default"/>
+      </w:rPr>
+    </w:lvl>
+    <w:lvl w:ilvl="5" w:tplc="04090005" w:tentative="1">
+      <w:start w:val="1"/>
+      <w:numFmt w:val="bullet"/>
+      <w:lvlText w:val=""/>
+      <w:lvlJc w:val="left"/>
+      <w:pPr>
+        <w:ind w:left="4320" w:hanging="360"/>
+      </w:pPr>
+      <w:rPr>
+        <w:rFonts w:ascii="Wingdings" w:hAnsi="Wingdings" w:hint="default"/>
+      </w:rPr>
+    </w:lvl>
+    <w:lvl w:ilvl="6" w:tplc="04090001" w:tentative="1">
+      <w:start w:val="1"/>
+      <w:numFmt w:val="bullet"/>
+      <w:lvlText w:val=""/>
+      <w:lvlJc w:val="left"/>
+      <w:pPr>
+        <w:ind w:left="5040" w:hanging="360"/>
+      </w:pPr>
+      <w:rPr>
+        <w:rFonts w:ascii="Symbol" w:hAnsi="Symbol" w:hint="default"/>
+      </w:rPr>
+    </w:lvl>
+    <w:lvl w:ilvl="7" w:tplc="04090003" w:tentative="1">
+      <w:start w:val="1"/>
+      <w:numFmt w:val="bullet"/>
+      <w:lvlText w:val="o"/>
+      <w:lvlJc w:val="left"/>
+      <w:pPr>
+        <w:ind w:left="5760" w:hanging="360"/>
+      </w:pPr>
+      <w:rPr>
+        <w:rFonts w:ascii="Courier New" w:hAnsi="Courier New" w:cs="Courier New" w:hint="default"/>
+      </w:rPr>
+    </w:lvl>
+    <w:lvl w:ilvl="8" w:tplc="04090005" w:tentative="1">
+      <w:start w:val="1"/>
+      <w:numFmt w:val="bullet"/>
+      <w:lvlText w:val=""/>
+      <w:lvlJc w:val="left"/>
+      <w:pPr>
+        <w:ind w:left="6480" w:hanging="360"/>
+      </w:pPr>
+      <w:rPr>
+        <w:rFonts w:ascii="Wingdings" w:hAnsi="Wingdings" w:hint="default"/>
+      </w:rPr>
+    </w:lvl>
+  </w:abstractNum>
+  <w:num w:numId="1">
+    <w:abstractNumId w:val="0"/>
+  </w:num>
+</w:numbering>
 </file>
 
 <file path=word/styles.xml><?xml version="1.0" encoding="utf-8"?>
@@ -592,6 +2252,17 @@
       <w:szCs w:val="32"/>
     </w:rPr>
   </w:style>
+  <w:style w:type="paragraph" w:styleId="ListParagraph">
+    <w:name w:val="List Paragraph"/>
+    <w:basedOn w:val="Normal"/>
+    <w:uiPriority w:val="34"/>
+    <w:qFormat/>
+    <w:rsid w:val="0079385C"/>
+    <w:pPr>
+      <w:ind w:left="720"/>
+      <w:contextualSpacing/>
+    </w:pPr>
+  </w:style>
 </w:styles>
 </file>
 

</xml_diff>

<commit_message>
Final lab 4 evaluation
</commit_message>
<xml_diff>
--- a/Lab4/Documentation-Lab4.docx
+++ b/Lab4/Documentation-Lab4.docx
@@ -169,10 +169,24 @@
     </w:p>
     <w:p>
       <w:pPr>
+        <w:pStyle w:val="ListParagraph"/>
+        <w:numPr>
+          <w:ilvl w:val="0"/>
+          <w:numId w:val="1"/>
+        </w:numPr>
         <w:ind w:firstLine="284"/>
         <w:jc w:val="both"/>
       </w:pPr>
       <w:r>
+        <w:t>If the FA is a DFA or not (boolean value)</w:t>
+      </w:r>
+    </w:p>
+    <w:p>
+      <w:pPr>
+        <w:ind w:firstLine="284"/>
+        <w:jc w:val="both"/>
+      </w:pPr>
+      <w:r>
         <w:t xml:space="preserve">The idea is that during the instantiation, the file given as parameter to the object constructor is read line by line and the fields of the object are populated when the </w:t>
       </w:r>
       <w:r>
@@ -362,7 +376,19 @@
         <w:t>a</w:t>
       </w:r>
       <w:r>
-        <w:t xml:space="preserve"> is the first character from the unread sequence, and the value is the result of the transition function (the next state). If there is no available </w:t>
+        <w:t xml:space="preserve"> is the first character from the unread sequence, and the value is the</w:t>
+      </w:r>
+      <w:r>
+        <w:t xml:space="preserve"> list of</w:t>
+      </w:r>
+      <w:r>
+        <w:t xml:space="preserve"> result</w:t>
+      </w:r>
+      <w:r>
+        <w:t>s</w:t>
+      </w:r>
+      <w:r>
+        <w:t xml:space="preserve"> of the transition function (the next state). If there is no available </w:t>
       </w:r>
       <w:r>
         <w:t>transition</w:t>
@@ -474,386 +500,6 @@
           <w:szCs w:val="32"/>
         </w:rPr>
       </w:pPr>
-      <w:r>
-        <w:br w:type="page"/>
-      </w:r>
-    </w:p>
-    <w:p>
-      <w:pPr>
-        <w:pStyle w:val="Heading1"/>
-        <w:ind w:firstLine="284"/>
-        <w:jc w:val="both"/>
-      </w:pPr>
-      <w:r>
-        <w:lastRenderedPageBreak/>
-        <w:t>File format:</w:t>
-      </w:r>
-    </w:p>
-    <w:p>
-      <w:pPr>
-        <w:ind w:firstLine="284"/>
-      </w:pPr>
-      <w:r>
-        <w:t>alphanumeric = letter | digit</w:t>
-      </w:r>
-    </w:p>
-    <w:p>
-      <w:pPr>
-        <w:ind w:firstLine="284"/>
-      </w:pPr>
-      <w:r>
-        <w:t>letter = "A" | "B" | "C" | "D" | ... | "Z" | "a" | "b" | "c" | "d" | ... | "z"</w:t>
-      </w:r>
-    </w:p>
-    <w:p>
-      <w:pPr>
-        <w:ind w:firstLine="284"/>
-      </w:pPr>
-      <w:r>
-        <w:t>digit = "0" | nonZeroDigit</w:t>
-      </w:r>
-    </w:p>
-    <w:p>
-      <w:pPr>
-        <w:ind w:firstLine="284"/>
-      </w:pPr>
-      <w:r>
-        <w:t>n</w:t>
-      </w:r>
-      <w:r>
-        <w:t>onZeroDigit = "1" | "2" | "3" | ... | "9"</w:t>
-      </w:r>
-    </w:p>
-    <w:p>
-      <w:pPr>
-        <w:ind w:firstLine="284"/>
-      </w:pPr>
-      <w:r>
-        <w:t>state = letter</w:t>
-      </w:r>
-    </w:p>
-    <w:p>
-      <w:pPr>
-        <w:ind w:firstLine="284"/>
-      </w:pPr>
-      <w:r>
-        <w:t>transition = state “,” alphanumeric “,” state</w:t>
-      </w:r>
-    </w:p>
-    <w:p>
-      <w:pPr>
-        <w:ind w:firstLine="284"/>
-      </w:pPr>
-      <w:r>
-        <w:t>line1 = { state “ “ }</w:t>
-      </w:r>
-    </w:p>
-    <w:p>
-      <w:pPr>
-        <w:ind w:firstLine="284"/>
-      </w:pPr>
-      <w:r>
-        <w:t xml:space="preserve">line2 = { alphanumeric  “ “} </w:t>
-      </w:r>
-    </w:p>
-    <w:p>
-      <w:pPr>
-        <w:ind w:firstLine="284"/>
-      </w:pPr>
-      <w:r>
-        <w:t>line3 = { transition “;” }</w:t>
-      </w:r>
-    </w:p>
-    <w:p>
-      <w:pPr>
-        <w:ind w:firstLine="284"/>
-      </w:pPr>
-      <w:r>
-        <w:t>line4 = state</w:t>
-      </w:r>
-    </w:p>
-    <w:p>
-      <w:pPr>
-        <w:ind w:firstLine="284"/>
-      </w:pPr>
-      <w:r>
-        <w:t>line5 = { state “ “}</w:t>
-      </w:r>
-    </w:p>
-    <w:p>
-      <w:pPr>
-        <w:ind w:firstLine="284"/>
-      </w:pPr>
-      <w:r>
-        <w:t>file = line1 \n line2 \n line3 \n line4 \n line5 \n</w:t>
-      </w:r>
-    </w:p>
-    <w:p>
-      <w:pPr>
-        <w:ind w:firstLine="284"/>
-      </w:pPr>
-    </w:p>
-    <w:p>
-      <w:pPr>
-        <w:ind w:firstLine="284"/>
-        <w:rPr>
-          <w:b/>
-          <w:bCs/>
-          <w:i/>
-          <w:iCs/>
-        </w:rPr>
-      </w:pPr>
-      <w:r>
-        <w:t xml:space="preserve">Example: </w:t>
-      </w:r>
-      <w:r>
-        <w:rPr>
-          <w:b/>
-          <w:bCs/>
-          <w:i/>
-          <w:iCs/>
-        </w:rPr>
-        <w:t>FA.in</w:t>
-      </w:r>
-    </w:p>
-    <w:p>
-      <w:pPr>
-        <w:ind w:firstLine="284"/>
-      </w:pPr>
-      <w:r>
-        <w:t>p q r</w:t>
-      </w:r>
-    </w:p>
-    <w:p>
-      <w:pPr>
-        <w:ind w:firstLine="284"/>
-      </w:pPr>
-      <w:r>
-        <w:t xml:space="preserve">a b </w:t>
-      </w:r>
-    </w:p>
-    <w:p>
-      <w:pPr>
-        <w:ind w:firstLine="284"/>
-      </w:pPr>
-      <w:r>
-        <w:t>p,a,q;q,a,q;q,b,r;p,b,r</w:t>
-      </w:r>
-    </w:p>
-    <w:p>
-      <w:pPr>
-        <w:ind w:firstLine="284"/>
-      </w:pPr>
-      <w:r>
-        <w:t>p</w:t>
-      </w:r>
-    </w:p>
-    <w:p>
-      <w:pPr>
-        <w:ind w:firstLine="284"/>
-      </w:pPr>
-      <w:r>
-        <w:t>r</w:t>
-      </w:r>
-    </w:p>
-    <w:p>
-      <w:pPr>
-        <w:ind w:firstLine="284"/>
-      </w:pPr>
-    </w:p>
-    <w:p>
-      <w:pPr>
-        <w:ind w:firstLine="284"/>
-        <w:rPr>
-          <w:i/>
-          <w:iCs/>
-        </w:rPr>
-      </w:pPr>
-      <w:r>
-        <w:rPr>
-          <w:i/>
-          <w:iCs/>
-        </w:rPr>
-        <w:t>Comments on the file structure:</w:t>
-      </w:r>
-    </w:p>
-    <w:p>
-      <w:pPr>
-        <w:pStyle w:val="ListParagraph"/>
-        <w:numPr>
-          <w:ilvl w:val="0"/>
-          <w:numId w:val="1"/>
-        </w:numPr>
-        <w:ind w:firstLine="284"/>
-      </w:pPr>
-      <w:r>
-        <w:rPr>
-          <w:i/>
-          <w:iCs/>
-        </w:rPr>
-        <w:t>States in my files in particular are represented only as a letter</w:t>
-      </w:r>
-    </w:p>
-    <w:p>
-      <w:pPr>
-        <w:pStyle w:val="ListParagraph"/>
-        <w:numPr>
-          <w:ilvl w:val="0"/>
-          <w:numId w:val="1"/>
-        </w:numPr>
-        <w:ind w:firstLine="284"/>
-        <w:rPr>
-          <w:i/>
-          <w:iCs/>
-        </w:rPr>
-      </w:pPr>
-      <w:r>
-        <w:rPr>
-          <w:i/>
-          <w:iCs/>
-        </w:rPr>
-        <w:t xml:space="preserve">A transition </w:t>
-      </w:r>
-      <w:r>
-        <w:rPr>
-          <w:i/>
-          <w:iCs/>
-        </w:rPr>
-        <w:t>δ(p,a) = q</w:t>
-      </w:r>
-      <w:r>
-        <w:rPr>
-          <w:i/>
-          <w:iCs/>
-        </w:rPr>
-        <w:t xml:space="preserve"> will be represented in the file as p,a,q</w:t>
-      </w:r>
-    </w:p>
-    <w:p>
-      <w:pPr>
-        <w:pStyle w:val="ListParagraph"/>
-        <w:numPr>
-          <w:ilvl w:val="0"/>
-          <w:numId w:val="1"/>
-        </w:numPr>
-        <w:ind w:firstLine="284"/>
-        <w:rPr>
-          <w:i/>
-          <w:iCs/>
-        </w:rPr>
-      </w:pPr>
-      <w:r>
-        <w:rPr>
-          <w:i/>
-          <w:iCs/>
-        </w:rPr>
-        <w:t>Multiple transitions are separated through “;”</w:t>
-      </w:r>
-    </w:p>
-    <w:p>
-      <w:pPr>
-        <w:pStyle w:val="ListParagraph"/>
-        <w:numPr>
-          <w:ilvl w:val="0"/>
-          <w:numId w:val="1"/>
-        </w:numPr>
-        <w:ind w:firstLine="284"/>
-        <w:rPr>
-          <w:i/>
-          <w:iCs/>
-        </w:rPr>
-      </w:pPr>
-      <w:r>
-        <w:rPr>
-          <w:i/>
-          <w:iCs/>
-        </w:rPr>
-        <w:t>Line 1 contains all the possible states of the FA</w:t>
-      </w:r>
-    </w:p>
-    <w:p>
-      <w:pPr>
-        <w:pStyle w:val="ListParagraph"/>
-        <w:numPr>
-          <w:ilvl w:val="0"/>
-          <w:numId w:val="1"/>
-        </w:numPr>
-        <w:ind w:firstLine="284"/>
-        <w:rPr>
-          <w:i/>
-          <w:iCs/>
-        </w:rPr>
-      </w:pPr>
-      <w:r>
-        <w:rPr>
-          <w:i/>
-          <w:iCs/>
-        </w:rPr>
-        <w:t>Line 2 contains all the elements from the alphabet</w:t>
-      </w:r>
-    </w:p>
-    <w:p>
-      <w:pPr>
-        <w:pStyle w:val="ListParagraph"/>
-        <w:numPr>
-          <w:ilvl w:val="0"/>
-          <w:numId w:val="1"/>
-        </w:numPr>
-        <w:ind w:firstLine="284"/>
-        <w:rPr>
-          <w:i/>
-          <w:iCs/>
-        </w:rPr>
-      </w:pPr>
-      <w:r>
-        <w:rPr>
-          <w:i/>
-          <w:iCs/>
-        </w:rPr>
-        <w:t>Line 3 contains the transitions</w:t>
-      </w:r>
-    </w:p>
-    <w:p>
-      <w:pPr>
-        <w:pStyle w:val="ListParagraph"/>
-        <w:numPr>
-          <w:ilvl w:val="0"/>
-          <w:numId w:val="1"/>
-        </w:numPr>
-        <w:ind w:firstLine="284"/>
-        <w:rPr>
-          <w:i/>
-          <w:iCs/>
-        </w:rPr>
-      </w:pPr>
-      <w:r>
-        <w:rPr>
-          <w:i/>
-          <w:iCs/>
-        </w:rPr>
-        <w:t>Line 4 contains the initial state</w:t>
-      </w:r>
-    </w:p>
-    <w:p>
-      <w:pPr>
-        <w:pStyle w:val="ListParagraph"/>
-        <w:numPr>
-          <w:ilvl w:val="0"/>
-          <w:numId w:val="1"/>
-        </w:numPr>
-        <w:ind w:firstLine="284"/>
-        <w:rPr>
-          <w:i/>
-          <w:iCs/>
-        </w:rPr>
-      </w:pPr>
-      <w:r>
-        <w:rPr>
-          <w:i/>
-          <w:iCs/>
-        </w:rPr>
-        <w:t>Line 5 contains the final states</w:t>
-      </w:r>
     </w:p>
     <w:p>
       <w:pPr>
@@ -876,7 +522,212 @@
       </w:pPr>
       <w:r>
         <w:lastRenderedPageBreak/>
-        <w:t>Interface:</w:t>
+        <w:t>File format:</w:t>
+      </w:r>
+    </w:p>
+    <w:p>
+      <w:pPr>
+        <w:ind w:firstLine="284"/>
+      </w:pPr>
+      <w:r>
+        <w:t>miniLangCharacter</w:t>
+      </w:r>
+      <w:r>
+        <w:t xml:space="preserve"> = letter | digit</w:t>
+      </w:r>
+      <w:r>
+        <w:t xml:space="preserve"> | sign</w:t>
+      </w:r>
+    </w:p>
+    <w:p>
+      <w:pPr>
+        <w:ind w:firstLine="284"/>
+      </w:pPr>
+      <w:r>
+        <w:t>letter = "A" | "B" | "C" | "D" | ... | "Z" | "a" | "b" | "c" | "d" | ... | "z"</w:t>
+      </w:r>
+    </w:p>
+    <w:p>
+      <w:pPr>
+        <w:ind w:firstLine="284"/>
+      </w:pPr>
+      <w:r>
+        <w:t>digit = "0" | nonZeroDigit</w:t>
+      </w:r>
+    </w:p>
+    <w:p>
+      <w:pPr>
+        <w:ind w:firstLine="284"/>
+      </w:pPr>
+      <w:r>
+        <w:t>nonZeroDigit = "1" | "2" | "3" | ... | "9"</w:t>
+      </w:r>
+    </w:p>
+    <w:p>
+      <w:pPr>
+        <w:ind w:firstLine="284"/>
+      </w:pPr>
+      <w:r>
+        <w:t>sign = + | -</w:t>
+      </w:r>
+    </w:p>
+    <w:p>
+      <w:pPr>
+        <w:ind w:firstLine="284"/>
+      </w:pPr>
+      <w:r>
+        <w:t>state = letter</w:t>
+      </w:r>
+    </w:p>
+    <w:p>
+      <w:pPr>
+        <w:ind w:firstLine="284"/>
+      </w:pPr>
+      <w:r>
+        <w:t xml:space="preserve">transition = state “,” </w:t>
+      </w:r>
+      <w:r>
+        <w:t>miniLangCharacter</w:t>
+      </w:r>
+      <w:r>
+        <w:t xml:space="preserve"> “,” state</w:t>
+      </w:r>
+    </w:p>
+    <w:p>
+      <w:pPr>
+        <w:ind w:firstLine="284"/>
+      </w:pPr>
+      <w:r>
+        <w:t>line1 = { state “ “ }</w:t>
+      </w:r>
+    </w:p>
+    <w:p>
+      <w:pPr>
+        <w:ind w:firstLine="284"/>
+      </w:pPr>
+      <w:r>
+        <w:t xml:space="preserve">line2 = { alphanumeric  “ “} </w:t>
+      </w:r>
+    </w:p>
+    <w:p>
+      <w:pPr>
+        <w:ind w:firstLine="284"/>
+      </w:pPr>
+      <w:r>
+        <w:t>line3 = { transition “;” }</w:t>
+      </w:r>
+    </w:p>
+    <w:p>
+      <w:pPr>
+        <w:ind w:firstLine="284"/>
+      </w:pPr>
+      <w:r>
+        <w:t>line4 = state</w:t>
+      </w:r>
+    </w:p>
+    <w:p>
+      <w:pPr>
+        <w:ind w:firstLine="284"/>
+      </w:pPr>
+      <w:r>
+        <w:t>line5 = { state “ “}</w:t>
+      </w:r>
+    </w:p>
+    <w:p>
+      <w:pPr>
+        <w:ind w:firstLine="284"/>
+      </w:pPr>
+      <w:r>
+        <w:t>file = line1 \n line2 \n line3 \n line4 \n line5 \n</w:t>
+      </w:r>
+    </w:p>
+    <w:p>
+      <w:pPr>
+        <w:ind w:firstLine="284"/>
+      </w:pPr>
+    </w:p>
+    <w:p>
+      <w:pPr>
+        <w:ind w:firstLine="284"/>
+        <w:rPr>
+          <w:b/>
+          <w:bCs/>
+          <w:i/>
+          <w:iCs/>
+        </w:rPr>
+      </w:pPr>
+      <w:r>
+        <w:t xml:space="preserve">Example: </w:t>
+      </w:r>
+      <w:r>
+        <w:rPr>
+          <w:b/>
+          <w:bCs/>
+          <w:i/>
+          <w:iCs/>
+        </w:rPr>
+        <w:t>FA.in</w:t>
+      </w:r>
+    </w:p>
+    <w:p>
+      <w:pPr>
+        <w:ind w:firstLine="284"/>
+      </w:pPr>
+      <w:r>
+        <w:t>p q r</w:t>
+      </w:r>
+    </w:p>
+    <w:p>
+      <w:pPr>
+        <w:ind w:firstLine="284"/>
+      </w:pPr>
+      <w:r>
+        <w:t xml:space="preserve">a b </w:t>
+      </w:r>
+    </w:p>
+    <w:p>
+      <w:pPr>
+        <w:ind w:firstLine="284"/>
+      </w:pPr>
+      <w:r>
+        <w:t>p,a,q;q,a,q;q,b,r;p,b,r</w:t>
+      </w:r>
+    </w:p>
+    <w:p>
+      <w:pPr>
+        <w:ind w:firstLine="284"/>
+      </w:pPr>
+      <w:r>
+        <w:t>p</w:t>
+      </w:r>
+    </w:p>
+    <w:p>
+      <w:pPr>
+        <w:ind w:firstLine="284"/>
+      </w:pPr>
+      <w:r>
+        <w:t>r</w:t>
+      </w:r>
+    </w:p>
+    <w:p>
+      <w:pPr>
+        <w:ind w:firstLine="284"/>
+      </w:pPr>
+    </w:p>
+    <w:p>
+      <w:pPr>
+        <w:ind w:firstLine="284"/>
+        <w:rPr>
+          <w:i/>
+          <w:iCs/>
+        </w:rPr>
+      </w:pPr>
+      <w:r>
+        <w:rPr>
+          <w:i/>
+          <w:iCs/>
+        </w:rPr>
+        <w:t>Comments on the file structure:</w:t>
       </w:r>
     </w:p>
     <w:p>
@@ -886,121 +737,14 @@
           <w:ilvl w:val="0"/>
           <w:numId w:val="1"/>
         </w:numPr>
-        <w:rPr>
-          <w:b/>
-          <w:bCs/>
-          <w:i/>
-          <w:iCs/>
-        </w:rPr>
-      </w:pPr>
-      <w:r>
-        <w:rPr>
-          <w:b/>
-          <w:bCs/>
-          <w:i/>
-          <w:iCs/>
-        </w:rPr>
-        <w:t>__readFA</w:t>
-      </w:r>
-    </w:p>
-    <w:p>
-      <w:pPr>
-        <w:pStyle w:val="ListParagraph"/>
-        <w:numPr>
-          <w:ilvl w:val="1"/>
-          <w:numId w:val="1"/>
-        </w:numPr>
-        <w:rPr>
-          <w:b/>
-          <w:bCs/>
-          <w:i/>
-          <w:iCs/>
-        </w:rPr>
-      </w:pPr>
-      <w:r>
-        <w:rPr>
-          <w:b/>
-          <w:bCs/>
-        </w:rPr>
-        <w:t>Input</w:t>
-      </w:r>
-      <w:r>
-        <w:t>: filename – string</w:t>
-      </w:r>
-    </w:p>
-    <w:p>
-      <w:pPr>
-        <w:pStyle w:val="ListParagraph"/>
-        <w:numPr>
-          <w:ilvl w:val="1"/>
-          <w:numId w:val="1"/>
-        </w:numPr>
-        <w:rPr>
-          <w:b/>
-          <w:bCs/>
-          <w:i/>
-          <w:iCs/>
-        </w:rPr>
-      </w:pPr>
-      <w:r>
-        <w:rPr>
-          <w:b/>
-          <w:bCs/>
-        </w:rPr>
-        <w:t>Output</w:t>
-      </w:r>
-      <w:r>
-        <w:t>: -</w:t>
-      </w:r>
-    </w:p>
-    <w:p>
-      <w:pPr>
-        <w:pStyle w:val="ListParagraph"/>
-        <w:numPr>
-          <w:ilvl w:val="1"/>
-          <w:numId w:val="1"/>
-        </w:numPr>
-        <w:rPr>
-          <w:b/>
-          <w:bCs/>
-          <w:i/>
-          <w:iCs/>
-        </w:rPr>
-      </w:pPr>
-      <w:r>
-        <w:rPr>
-          <w:b/>
-          <w:bCs/>
-        </w:rPr>
-        <w:t>Preconditions</w:t>
-      </w:r>
-      <w:r>
-        <w:t>: filename represents the name of a file having the structure mentioned above</w:t>
-      </w:r>
-    </w:p>
-    <w:p>
-      <w:pPr>
-        <w:pStyle w:val="ListParagraph"/>
-        <w:numPr>
-          <w:ilvl w:val="1"/>
-          <w:numId w:val="1"/>
-        </w:numPr>
-        <w:rPr>
-          <w:b/>
-          <w:bCs/>
-          <w:i/>
-          <w:iCs/>
-        </w:rPr>
-      </w:pPr>
-      <w:r>
-        <w:rPr>
-          <w:b/>
-          <w:bCs/>
-        </w:rPr>
-        <w:t>Postconditions</w:t>
-      </w:r>
-      <w:r>
-        <w:t>: all the elements of the FA will be loaded into the fields of the instantiated object</w:t>
+        <w:ind w:firstLine="284"/>
+      </w:pPr>
+      <w:r>
+        <w:rPr>
+          <w:i/>
+          <w:iCs/>
+        </w:rPr>
+        <w:t>States in my files in particular are represented only as a letter</w:t>
       </w:r>
     </w:p>
     <w:p>
@@ -1010,71 +754,25 @@
           <w:ilvl w:val="0"/>
           <w:numId w:val="1"/>
         </w:numPr>
-        <w:rPr>
-          <w:b/>
-          <w:bCs/>
-          <w:i/>
-          <w:iCs/>
-        </w:rPr>
-      </w:pPr>
-      <w:r>
-        <w:rPr>
-          <w:b/>
-          <w:bCs/>
-          <w:i/>
-          <w:iCs/>
-        </w:rPr>
-        <w:t>printStates</w:t>
-      </w:r>
-    </w:p>
-    <w:p>
-      <w:pPr>
-        <w:pStyle w:val="ListParagraph"/>
-        <w:numPr>
-          <w:ilvl w:val="1"/>
-          <w:numId w:val="1"/>
-        </w:numPr>
-        <w:rPr>
-          <w:b/>
-          <w:bCs/>
-          <w:i/>
-          <w:iCs/>
-        </w:rPr>
-      </w:pPr>
-      <w:r>
-        <w:rPr>
-          <w:b/>
-          <w:bCs/>
-        </w:rPr>
-        <w:t>Input</w:t>
-      </w:r>
-      <w:r>
-        <w:t>: -</w:t>
-      </w:r>
-    </w:p>
-    <w:p>
-      <w:pPr>
-        <w:pStyle w:val="ListParagraph"/>
-        <w:numPr>
-          <w:ilvl w:val="1"/>
-          <w:numId w:val="1"/>
-        </w:numPr>
-        <w:rPr>
-          <w:b/>
-          <w:bCs/>
-          <w:i/>
-          <w:iCs/>
-        </w:rPr>
-      </w:pPr>
-      <w:r>
-        <w:rPr>
-          <w:b/>
-          <w:bCs/>
-        </w:rPr>
-        <w:t>Output</w:t>
-      </w:r>
-      <w:r>
-        <w:t>: all the FA states will be printed in the console</w:t>
+        <w:ind w:firstLine="284"/>
+        <w:rPr>
+          <w:i/>
+          <w:iCs/>
+        </w:rPr>
+      </w:pPr>
+      <w:r>
+        <w:rPr>
+          <w:i/>
+          <w:iCs/>
+        </w:rPr>
+        <w:t>A transition δ(p,a) = q</w:t>
+      </w:r>
+      <w:r>
+        <w:rPr>
+          <w:i/>
+          <w:iCs/>
+        </w:rPr>
+        <w:t xml:space="preserve"> will be represented in the file as p,a,q</w:t>
       </w:r>
     </w:p>
     <w:p>
@@ -1084,77 +782,18 @@
           <w:ilvl w:val="0"/>
           <w:numId w:val="1"/>
         </w:numPr>
-        <w:rPr>
-          <w:b/>
-          <w:bCs/>
-          <w:i/>
-          <w:iCs/>
-        </w:rPr>
-      </w:pPr>
-      <w:r>
-        <w:rPr>
-          <w:b/>
-          <w:bCs/>
-          <w:i/>
-          <w:iCs/>
-        </w:rPr>
-        <w:t>printAlphabet</w:t>
-      </w:r>
-    </w:p>
-    <w:p>
-      <w:pPr>
-        <w:pStyle w:val="ListParagraph"/>
-        <w:numPr>
-          <w:ilvl w:val="1"/>
-          <w:numId w:val="1"/>
-        </w:numPr>
-        <w:rPr>
-          <w:b/>
-          <w:bCs/>
-          <w:i/>
-          <w:iCs/>
-        </w:rPr>
-      </w:pPr>
-      <w:r>
-        <w:rPr>
-          <w:b/>
-          <w:bCs/>
-        </w:rPr>
-        <w:t>Input</w:t>
-      </w:r>
-      <w:r>
-        <w:t>: -</w:t>
-      </w:r>
-    </w:p>
-    <w:p>
-      <w:pPr>
-        <w:pStyle w:val="ListParagraph"/>
-        <w:numPr>
-          <w:ilvl w:val="1"/>
-          <w:numId w:val="1"/>
-        </w:numPr>
-        <w:rPr>
-          <w:b/>
-          <w:bCs/>
-          <w:i/>
-          <w:iCs/>
-        </w:rPr>
-      </w:pPr>
-      <w:r>
-        <w:rPr>
-          <w:b/>
-          <w:bCs/>
-        </w:rPr>
-        <w:t>Output</w:t>
-      </w:r>
-      <w:r>
-        <w:t xml:space="preserve">: </w:t>
-      </w:r>
-      <w:r>
-        <w:t xml:space="preserve">the FA alphabet </w:t>
-      </w:r>
-      <w:r>
-        <w:t>will be printed in the console</w:t>
+        <w:ind w:firstLine="284"/>
+        <w:rPr>
+          <w:i/>
+          <w:iCs/>
+        </w:rPr>
+      </w:pPr>
+      <w:r>
+        <w:rPr>
+          <w:i/>
+          <w:iCs/>
+        </w:rPr>
+        <w:t>Multiple transitions are separated through “;”</w:t>
       </w:r>
     </w:p>
     <w:p>
@@ -1164,77 +803,18 @@
           <w:ilvl w:val="0"/>
           <w:numId w:val="1"/>
         </w:numPr>
-        <w:rPr>
-          <w:b/>
-          <w:bCs/>
-          <w:i/>
-          <w:iCs/>
-        </w:rPr>
-      </w:pPr>
-      <w:r>
-        <w:rPr>
-          <w:b/>
-          <w:bCs/>
-          <w:i/>
-          <w:iCs/>
-        </w:rPr>
-        <w:t>printInitialState</w:t>
-      </w:r>
-    </w:p>
-    <w:p>
-      <w:pPr>
-        <w:pStyle w:val="ListParagraph"/>
-        <w:numPr>
-          <w:ilvl w:val="1"/>
-          <w:numId w:val="1"/>
-        </w:numPr>
-        <w:rPr>
-          <w:b/>
-          <w:bCs/>
-          <w:i/>
-          <w:iCs/>
-        </w:rPr>
-      </w:pPr>
-      <w:r>
-        <w:rPr>
-          <w:b/>
-          <w:bCs/>
-        </w:rPr>
-        <w:t>Input</w:t>
-      </w:r>
-      <w:r>
-        <w:t>: -</w:t>
-      </w:r>
-    </w:p>
-    <w:p>
-      <w:pPr>
-        <w:pStyle w:val="ListParagraph"/>
-        <w:numPr>
-          <w:ilvl w:val="1"/>
-          <w:numId w:val="1"/>
-        </w:numPr>
-        <w:rPr>
-          <w:b/>
-          <w:bCs/>
-          <w:i/>
-          <w:iCs/>
-        </w:rPr>
-      </w:pPr>
-      <w:r>
-        <w:rPr>
-          <w:b/>
-          <w:bCs/>
-        </w:rPr>
-        <w:t>Output</w:t>
-      </w:r>
-      <w:r>
-        <w:t xml:space="preserve">: </w:t>
-      </w:r>
-      <w:r>
-        <w:t>the initial state of the FA</w:t>
-      </w:r>
-      <w:r>
-        <w:t xml:space="preserve"> will be printed in the console</w:t>
+        <w:ind w:firstLine="284"/>
+        <w:rPr>
+          <w:i/>
+          <w:iCs/>
+        </w:rPr>
+      </w:pPr>
+      <w:r>
+        <w:rPr>
+          <w:i/>
+          <w:iCs/>
+        </w:rPr>
+        <w:t>Line 1 contains all the possible states of the FA</w:t>
       </w:r>
     </w:p>
     <w:p>
@@ -1244,77 +824,18 @@
           <w:ilvl w:val="0"/>
           <w:numId w:val="1"/>
         </w:numPr>
-        <w:rPr>
-          <w:b/>
-          <w:bCs/>
-          <w:i/>
-          <w:iCs/>
-        </w:rPr>
-      </w:pPr>
-      <w:r>
-        <w:rPr>
-          <w:b/>
-          <w:bCs/>
-          <w:i/>
-          <w:iCs/>
-        </w:rPr>
-        <w:t>printFinalStates</w:t>
-      </w:r>
-    </w:p>
-    <w:p>
-      <w:pPr>
-        <w:pStyle w:val="ListParagraph"/>
-        <w:numPr>
-          <w:ilvl w:val="1"/>
-          <w:numId w:val="1"/>
-        </w:numPr>
-        <w:rPr>
-          <w:b/>
-          <w:bCs/>
-          <w:i/>
-          <w:iCs/>
-        </w:rPr>
-      </w:pPr>
-      <w:r>
-        <w:rPr>
-          <w:b/>
-          <w:bCs/>
-        </w:rPr>
-        <w:t>Input</w:t>
-      </w:r>
-      <w:r>
-        <w:t>: -</w:t>
-      </w:r>
-    </w:p>
-    <w:p>
-      <w:pPr>
-        <w:pStyle w:val="ListParagraph"/>
-        <w:numPr>
-          <w:ilvl w:val="1"/>
-          <w:numId w:val="1"/>
-        </w:numPr>
-        <w:rPr>
-          <w:b/>
-          <w:bCs/>
-          <w:i/>
-          <w:iCs/>
-        </w:rPr>
-      </w:pPr>
-      <w:r>
-        <w:rPr>
-          <w:b/>
-          <w:bCs/>
-        </w:rPr>
-        <w:t>Output</w:t>
-      </w:r>
-      <w:r>
-        <w:t xml:space="preserve">: all the FA </w:t>
-      </w:r>
-      <w:r>
-        <w:t xml:space="preserve">final </w:t>
-      </w:r>
-      <w:r>
-        <w:t>states will be printed in the console</w:t>
+        <w:ind w:firstLine="284"/>
+        <w:rPr>
+          <w:i/>
+          <w:iCs/>
+        </w:rPr>
+      </w:pPr>
+      <w:r>
+        <w:rPr>
+          <w:i/>
+          <w:iCs/>
+        </w:rPr>
+        <w:t>Line 2 contains all the elements from the alphabet</w:t>
       </w:r>
     </w:p>
     <w:p>
@@ -1324,77 +845,18 @@
           <w:ilvl w:val="0"/>
           <w:numId w:val="1"/>
         </w:numPr>
-        <w:rPr>
-          <w:b/>
-          <w:bCs/>
-          <w:i/>
-          <w:iCs/>
-        </w:rPr>
-      </w:pPr>
-      <w:r>
-        <w:rPr>
-          <w:b/>
-          <w:bCs/>
-          <w:i/>
-          <w:iCs/>
-        </w:rPr>
-        <w:t>printTransitions</w:t>
-      </w:r>
-    </w:p>
-    <w:p>
-      <w:pPr>
-        <w:pStyle w:val="ListParagraph"/>
-        <w:numPr>
-          <w:ilvl w:val="1"/>
-          <w:numId w:val="1"/>
-        </w:numPr>
-        <w:rPr>
-          <w:b/>
-          <w:bCs/>
-          <w:i/>
-          <w:iCs/>
-        </w:rPr>
-      </w:pPr>
-      <w:r>
-        <w:rPr>
-          <w:b/>
-          <w:bCs/>
-        </w:rPr>
-        <w:t>Input</w:t>
-      </w:r>
-      <w:r>
-        <w:t>: -</w:t>
-      </w:r>
-    </w:p>
-    <w:p>
-      <w:pPr>
-        <w:pStyle w:val="ListParagraph"/>
-        <w:numPr>
-          <w:ilvl w:val="1"/>
-          <w:numId w:val="1"/>
-        </w:numPr>
-        <w:rPr>
-          <w:b/>
-          <w:bCs/>
-          <w:i/>
-          <w:iCs/>
-        </w:rPr>
-      </w:pPr>
-      <w:r>
-        <w:rPr>
-          <w:b/>
-          <w:bCs/>
-        </w:rPr>
-        <w:t>Output</w:t>
-      </w:r>
-      <w:r>
-        <w:t xml:space="preserve">: all the FA </w:t>
-      </w:r>
-      <w:r>
-        <w:t>transition functions</w:t>
-      </w:r>
-      <w:r>
-        <w:t xml:space="preserve"> will be printed in the console</w:t>
+        <w:ind w:firstLine="284"/>
+        <w:rPr>
+          <w:i/>
+          <w:iCs/>
+        </w:rPr>
+      </w:pPr>
+      <w:r>
+        <w:rPr>
+          <w:i/>
+          <w:iCs/>
+        </w:rPr>
+        <w:t>Line 3 contains the transitions</w:t>
       </w:r>
     </w:p>
     <w:p>
@@ -1404,147 +866,39 @@
           <w:ilvl w:val="0"/>
           <w:numId w:val="1"/>
         </w:numPr>
-        <w:rPr>
-          <w:b/>
-          <w:bCs/>
-          <w:i/>
-          <w:iCs/>
-        </w:rPr>
-      </w:pPr>
-      <w:r>
-        <w:rPr>
-          <w:b/>
-          <w:bCs/>
-          <w:i/>
-          <w:iCs/>
-        </w:rPr>
-        <w:t>checkSequenceAcceptance</w:t>
-      </w:r>
-    </w:p>
-    <w:p>
-      <w:pPr>
-        <w:pStyle w:val="ListParagraph"/>
-        <w:numPr>
-          <w:ilvl w:val="1"/>
-          <w:numId w:val="1"/>
-        </w:numPr>
-        <w:rPr>
-          <w:b/>
-          <w:bCs/>
-          <w:i/>
-          <w:iCs/>
-        </w:rPr>
-      </w:pPr>
-      <w:r>
-        <w:rPr>
-          <w:b/>
-          <w:bCs/>
-        </w:rPr>
-        <w:t>Input</w:t>
-      </w:r>
-      <w:r>
-        <w:t xml:space="preserve">: sequence </w:t>
-      </w:r>
-      <w:r>
-        <w:t>–</w:t>
-      </w:r>
-      <w:r>
-        <w:t xml:space="preserve"> string</w:t>
-      </w:r>
-    </w:p>
-    <w:p>
-      <w:pPr>
-        <w:pStyle w:val="ListParagraph"/>
-        <w:numPr>
-          <w:ilvl w:val="1"/>
-          <w:numId w:val="1"/>
-        </w:numPr>
-        <w:rPr>
-          <w:b/>
-          <w:bCs/>
-          <w:i/>
-          <w:iCs/>
-        </w:rPr>
-      </w:pPr>
-      <w:r>
-        <w:rPr>
-          <w:b/>
-          <w:bCs/>
-        </w:rPr>
-        <w:t>Output</w:t>
-      </w:r>
-      <w:r>
-        <w:t>: True/False</w:t>
-      </w:r>
-    </w:p>
-    <w:p>
-      <w:pPr>
-        <w:pStyle w:val="ListParagraph"/>
-        <w:numPr>
-          <w:ilvl w:val="1"/>
-          <w:numId w:val="1"/>
-        </w:numPr>
-        <w:rPr>
-          <w:b/>
-          <w:bCs/>
-          <w:i/>
-          <w:iCs/>
-        </w:rPr>
-      </w:pPr>
-      <w:r>
-        <w:rPr>
-          <w:b/>
-          <w:bCs/>
-        </w:rPr>
-        <w:t>Preconditions</w:t>
-      </w:r>
-      <w:r>
-        <w:t>: the sequence is a string</w:t>
-      </w:r>
-    </w:p>
-    <w:p>
-      <w:pPr>
-        <w:pStyle w:val="ListParagraph"/>
-        <w:numPr>
-          <w:ilvl w:val="1"/>
-          <w:numId w:val="1"/>
-        </w:numPr>
-        <w:rPr>
-          <w:b/>
-          <w:bCs/>
-          <w:i/>
-          <w:iCs/>
-        </w:rPr>
-      </w:pPr>
-      <w:r>
-        <w:rPr>
-          <w:b/>
-          <w:bCs/>
-        </w:rPr>
-        <w:t>Postconditions</w:t>
-      </w:r>
-      <w:r>
-        <w:t xml:space="preserve">: the functions returns </w:t>
-      </w:r>
-      <w:r>
-        <w:rPr>
-          <w:i/>
-          <w:iCs/>
-        </w:rPr>
-        <w:t>True</w:t>
-      </w:r>
-      <w:r>
-        <w:t xml:space="preserve"> if the sequence is accepted by the DFS and </w:t>
-      </w:r>
-      <w:r>
-        <w:rPr>
-          <w:i/>
-          <w:iCs/>
-        </w:rPr>
-        <w:t>False</w:t>
-      </w:r>
-      <w:r>
-        <w:t xml:space="preserve"> otherwise</w:t>
+        <w:ind w:firstLine="284"/>
+        <w:rPr>
+          <w:i/>
+          <w:iCs/>
+        </w:rPr>
+      </w:pPr>
+      <w:r>
+        <w:rPr>
+          <w:i/>
+          <w:iCs/>
+        </w:rPr>
+        <w:t>Line 4 contains the initial state</w:t>
+      </w:r>
+    </w:p>
+    <w:p>
+      <w:pPr>
+        <w:pStyle w:val="ListParagraph"/>
+        <w:numPr>
+          <w:ilvl w:val="0"/>
+          <w:numId w:val="1"/>
+        </w:numPr>
+        <w:ind w:firstLine="284"/>
+        <w:rPr>
+          <w:i/>
+          <w:iCs/>
+        </w:rPr>
+      </w:pPr>
+      <w:r>
+        <w:rPr>
+          <w:i/>
+          <w:iCs/>
+        </w:rPr>
+        <w:t>Line 5 contains the final states</w:t>
       </w:r>
     </w:p>
     <w:p>
@@ -1563,6 +917,696 @@
     <w:p>
       <w:pPr>
         <w:pStyle w:val="Heading1"/>
+        <w:ind w:firstLine="284"/>
+        <w:jc w:val="both"/>
+      </w:pPr>
+      <w:r>
+        <w:lastRenderedPageBreak/>
+        <w:t>Interface:</w:t>
+      </w:r>
+    </w:p>
+    <w:p>
+      <w:pPr>
+        <w:pStyle w:val="ListParagraph"/>
+        <w:numPr>
+          <w:ilvl w:val="0"/>
+          <w:numId w:val="1"/>
+        </w:numPr>
+        <w:rPr>
+          <w:b/>
+          <w:bCs/>
+          <w:i/>
+          <w:iCs/>
+        </w:rPr>
+      </w:pPr>
+      <w:r>
+        <w:rPr>
+          <w:b/>
+          <w:bCs/>
+          <w:i/>
+          <w:iCs/>
+        </w:rPr>
+        <w:t>__readFA</w:t>
+      </w:r>
+    </w:p>
+    <w:p>
+      <w:pPr>
+        <w:pStyle w:val="ListParagraph"/>
+        <w:numPr>
+          <w:ilvl w:val="1"/>
+          <w:numId w:val="1"/>
+        </w:numPr>
+        <w:rPr>
+          <w:b/>
+          <w:bCs/>
+          <w:i/>
+          <w:iCs/>
+        </w:rPr>
+      </w:pPr>
+      <w:r>
+        <w:rPr>
+          <w:b/>
+          <w:bCs/>
+        </w:rPr>
+        <w:t>Input</w:t>
+      </w:r>
+      <w:r>
+        <w:t>: filename – string</w:t>
+      </w:r>
+    </w:p>
+    <w:p>
+      <w:pPr>
+        <w:pStyle w:val="ListParagraph"/>
+        <w:numPr>
+          <w:ilvl w:val="1"/>
+          <w:numId w:val="1"/>
+        </w:numPr>
+        <w:rPr>
+          <w:b/>
+          <w:bCs/>
+          <w:i/>
+          <w:iCs/>
+        </w:rPr>
+      </w:pPr>
+      <w:r>
+        <w:rPr>
+          <w:b/>
+          <w:bCs/>
+        </w:rPr>
+        <w:t>Output</w:t>
+      </w:r>
+      <w:r>
+        <w:t>: -</w:t>
+      </w:r>
+    </w:p>
+    <w:p>
+      <w:pPr>
+        <w:pStyle w:val="ListParagraph"/>
+        <w:numPr>
+          <w:ilvl w:val="1"/>
+          <w:numId w:val="1"/>
+        </w:numPr>
+        <w:rPr>
+          <w:b/>
+          <w:bCs/>
+          <w:i/>
+          <w:iCs/>
+        </w:rPr>
+      </w:pPr>
+      <w:r>
+        <w:rPr>
+          <w:b/>
+          <w:bCs/>
+        </w:rPr>
+        <w:t>Preconditions</w:t>
+      </w:r>
+      <w:r>
+        <w:t>: filename represents the name of a file having the structure mentioned above</w:t>
+      </w:r>
+    </w:p>
+    <w:p>
+      <w:pPr>
+        <w:pStyle w:val="ListParagraph"/>
+        <w:numPr>
+          <w:ilvl w:val="1"/>
+          <w:numId w:val="1"/>
+        </w:numPr>
+        <w:rPr>
+          <w:b/>
+          <w:bCs/>
+          <w:i/>
+          <w:iCs/>
+        </w:rPr>
+      </w:pPr>
+      <w:r>
+        <w:rPr>
+          <w:b/>
+          <w:bCs/>
+        </w:rPr>
+        <w:t>Postconditions</w:t>
+      </w:r>
+      <w:r>
+        <w:t>: all the elements of the FA will be loaded into the fields of the instantiated object</w:t>
+      </w:r>
+    </w:p>
+    <w:p>
+      <w:pPr>
+        <w:pStyle w:val="ListParagraph"/>
+        <w:numPr>
+          <w:ilvl w:val="0"/>
+          <w:numId w:val="1"/>
+        </w:numPr>
+        <w:rPr>
+          <w:b/>
+          <w:bCs/>
+          <w:i/>
+          <w:iCs/>
+        </w:rPr>
+      </w:pPr>
+      <w:r>
+        <w:rPr>
+          <w:b/>
+          <w:bCs/>
+          <w:i/>
+          <w:iCs/>
+        </w:rPr>
+        <w:t>printStates</w:t>
+      </w:r>
+    </w:p>
+    <w:p>
+      <w:pPr>
+        <w:pStyle w:val="ListParagraph"/>
+        <w:numPr>
+          <w:ilvl w:val="1"/>
+          <w:numId w:val="1"/>
+        </w:numPr>
+        <w:rPr>
+          <w:b/>
+          <w:bCs/>
+          <w:i/>
+          <w:iCs/>
+        </w:rPr>
+      </w:pPr>
+      <w:r>
+        <w:rPr>
+          <w:b/>
+          <w:bCs/>
+        </w:rPr>
+        <w:t>Input</w:t>
+      </w:r>
+      <w:r>
+        <w:t>: -</w:t>
+      </w:r>
+    </w:p>
+    <w:p>
+      <w:pPr>
+        <w:pStyle w:val="ListParagraph"/>
+        <w:numPr>
+          <w:ilvl w:val="1"/>
+          <w:numId w:val="1"/>
+        </w:numPr>
+        <w:rPr>
+          <w:b/>
+          <w:bCs/>
+          <w:i/>
+          <w:iCs/>
+        </w:rPr>
+      </w:pPr>
+      <w:r>
+        <w:rPr>
+          <w:b/>
+          <w:bCs/>
+        </w:rPr>
+        <w:t>Output</w:t>
+      </w:r>
+      <w:r>
+        <w:t>: all the FA states will be printed in the console</w:t>
+      </w:r>
+    </w:p>
+    <w:p>
+      <w:pPr>
+        <w:pStyle w:val="ListParagraph"/>
+        <w:numPr>
+          <w:ilvl w:val="0"/>
+          <w:numId w:val="1"/>
+        </w:numPr>
+        <w:rPr>
+          <w:b/>
+          <w:bCs/>
+          <w:i/>
+          <w:iCs/>
+        </w:rPr>
+      </w:pPr>
+      <w:r>
+        <w:rPr>
+          <w:b/>
+          <w:bCs/>
+          <w:i/>
+          <w:iCs/>
+        </w:rPr>
+        <w:t>printAlphabet</w:t>
+      </w:r>
+    </w:p>
+    <w:p>
+      <w:pPr>
+        <w:pStyle w:val="ListParagraph"/>
+        <w:numPr>
+          <w:ilvl w:val="1"/>
+          <w:numId w:val="1"/>
+        </w:numPr>
+        <w:rPr>
+          <w:b/>
+          <w:bCs/>
+          <w:i/>
+          <w:iCs/>
+        </w:rPr>
+      </w:pPr>
+      <w:r>
+        <w:rPr>
+          <w:b/>
+          <w:bCs/>
+        </w:rPr>
+        <w:t>Input</w:t>
+      </w:r>
+      <w:r>
+        <w:t>: -</w:t>
+      </w:r>
+    </w:p>
+    <w:p>
+      <w:pPr>
+        <w:pStyle w:val="ListParagraph"/>
+        <w:numPr>
+          <w:ilvl w:val="1"/>
+          <w:numId w:val="1"/>
+        </w:numPr>
+        <w:rPr>
+          <w:b/>
+          <w:bCs/>
+          <w:i/>
+          <w:iCs/>
+        </w:rPr>
+      </w:pPr>
+      <w:r>
+        <w:rPr>
+          <w:b/>
+          <w:bCs/>
+        </w:rPr>
+        <w:t>Output</w:t>
+      </w:r>
+      <w:r>
+        <w:t>: the FA alphabet will be printed in the console</w:t>
+      </w:r>
+    </w:p>
+    <w:p>
+      <w:pPr>
+        <w:pStyle w:val="ListParagraph"/>
+        <w:numPr>
+          <w:ilvl w:val="0"/>
+          <w:numId w:val="1"/>
+        </w:numPr>
+        <w:rPr>
+          <w:b/>
+          <w:bCs/>
+          <w:i/>
+          <w:iCs/>
+        </w:rPr>
+      </w:pPr>
+      <w:r>
+        <w:rPr>
+          <w:b/>
+          <w:bCs/>
+          <w:i/>
+          <w:iCs/>
+        </w:rPr>
+        <w:t>printInitialState</w:t>
+      </w:r>
+    </w:p>
+    <w:p>
+      <w:pPr>
+        <w:pStyle w:val="ListParagraph"/>
+        <w:numPr>
+          <w:ilvl w:val="1"/>
+          <w:numId w:val="1"/>
+        </w:numPr>
+        <w:rPr>
+          <w:b/>
+          <w:bCs/>
+          <w:i/>
+          <w:iCs/>
+        </w:rPr>
+      </w:pPr>
+      <w:r>
+        <w:rPr>
+          <w:b/>
+          <w:bCs/>
+        </w:rPr>
+        <w:t>Input</w:t>
+      </w:r>
+      <w:r>
+        <w:t>: -</w:t>
+      </w:r>
+    </w:p>
+    <w:p>
+      <w:pPr>
+        <w:pStyle w:val="ListParagraph"/>
+        <w:numPr>
+          <w:ilvl w:val="1"/>
+          <w:numId w:val="1"/>
+        </w:numPr>
+        <w:rPr>
+          <w:b/>
+          <w:bCs/>
+          <w:i/>
+          <w:iCs/>
+        </w:rPr>
+      </w:pPr>
+      <w:r>
+        <w:rPr>
+          <w:b/>
+          <w:bCs/>
+        </w:rPr>
+        <w:t>Output</w:t>
+      </w:r>
+      <w:r>
+        <w:t>: the initial state of the FA will be printed in the console</w:t>
+      </w:r>
+    </w:p>
+    <w:p>
+      <w:pPr>
+        <w:pStyle w:val="ListParagraph"/>
+        <w:numPr>
+          <w:ilvl w:val="0"/>
+          <w:numId w:val="1"/>
+        </w:numPr>
+        <w:rPr>
+          <w:b/>
+          <w:bCs/>
+          <w:i/>
+          <w:iCs/>
+        </w:rPr>
+      </w:pPr>
+      <w:r>
+        <w:rPr>
+          <w:b/>
+          <w:bCs/>
+          <w:i/>
+          <w:iCs/>
+        </w:rPr>
+        <w:t>printFinalStates</w:t>
+      </w:r>
+    </w:p>
+    <w:p>
+      <w:pPr>
+        <w:pStyle w:val="ListParagraph"/>
+        <w:numPr>
+          <w:ilvl w:val="1"/>
+          <w:numId w:val="1"/>
+        </w:numPr>
+        <w:rPr>
+          <w:b/>
+          <w:bCs/>
+          <w:i/>
+          <w:iCs/>
+        </w:rPr>
+      </w:pPr>
+      <w:r>
+        <w:rPr>
+          <w:b/>
+          <w:bCs/>
+        </w:rPr>
+        <w:t>Input</w:t>
+      </w:r>
+      <w:r>
+        <w:t>: -</w:t>
+      </w:r>
+    </w:p>
+    <w:p>
+      <w:pPr>
+        <w:pStyle w:val="ListParagraph"/>
+        <w:numPr>
+          <w:ilvl w:val="1"/>
+          <w:numId w:val="1"/>
+        </w:numPr>
+        <w:rPr>
+          <w:b/>
+          <w:bCs/>
+          <w:i/>
+          <w:iCs/>
+        </w:rPr>
+      </w:pPr>
+      <w:r>
+        <w:rPr>
+          <w:b/>
+          <w:bCs/>
+        </w:rPr>
+        <w:t>Output</w:t>
+      </w:r>
+      <w:r>
+        <w:t>: all the FA final states will be printed in the console</w:t>
+      </w:r>
+    </w:p>
+    <w:p>
+      <w:pPr>
+        <w:pStyle w:val="ListParagraph"/>
+        <w:numPr>
+          <w:ilvl w:val="0"/>
+          <w:numId w:val="1"/>
+        </w:numPr>
+        <w:rPr>
+          <w:b/>
+          <w:bCs/>
+          <w:i/>
+          <w:iCs/>
+        </w:rPr>
+      </w:pPr>
+      <w:r>
+        <w:rPr>
+          <w:b/>
+          <w:bCs/>
+          <w:i/>
+          <w:iCs/>
+        </w:rPr>
+        <w:t>printTransitions</w:t>
+      </w:r>
+    </w:p>
+    <w:p>
+      <w:pPr>
+        <w:pStyle w:val="ListParagraph"/>
+        <w:numPr>
+          <w:ilvl w:val="1"/>
+          <w:numId w:val="1"/>
+        </w:numPr>
+        <w:rPr>
+          <w:b/>
+          <w:bCs/>
+          <w:i/>
+          <w:iCs/>
+        </w:rPr>
+      </w:pPr>
+      <w:r>
+        <w:rPr>
+          <w:b/>
+          <w:bCs/>
+        </w:rPr>
+        <w:t>Input</w:t>
+      </w:r>
+      <w:r>
+        <w:t>: -</w:t>
+      </w:r>
+    </w:p>
+    <w:p>
+      <w:pPr>
+        <w:pStyle w:val="ListParagraph"/>
+        <w:numPr>
+          <w:ilvl w:val="1"/>
+          <w:numId w:val="1"/>
+        </w:numPr>
+        <w:rPr>
+          <w:b/>
+          <w:bCs/>
+          <w:i/>
+          <w:iCs/>
+        </w:rPr>
+      </w:pPr>
+      <w:r>
+        <w:rPr>
+          <w:b/>
+          <w:bCs/>
+        </w:rPr>
+        <w:t>Output</w:t>
+      </w:r>
+      <w:r>
+        <w:t>: all the FA transition functions will be printed in the console</w:t>
+      </w:r>
+    </w:p>
+    <w:p>
+      <w:pPr>
+        <w:pStyle w:val="ListParagraph"/>
+        <w:numPr>
+          <w:ilvl w:val="0"/>
+          <w:numId w:val="1"/>
+        </w:numPr>
+        <w:rPr>
+          <w:b/>
+          <w:bCs/>
+          <w:i/>
+          <w:iCs/>
+        </w:rPr>
+      </w:pPr>
+      <w:r>
+        <w:rPr>
+          <w:b/>
+          <w:bCs/>
+          <w:i/>
+          <w:iCs/>
+        </w:rPr>
+        <w:t>checkSequenceAcceptance</w:t>
+      </w:r>
+    </w:p>
+    <w:p>
+      <w:pPr>
+        <w:pStyle w:val="ListParagraph"/>
+        <w:numPr>
+          <w:ilvl w:val="1"/>
+          <w:numId w:val="1"/>
+        </w:numPr>
+        <w:rPr>
+          <w:b/>
+          <w:bCs/>
+          <w:i/>
+          <w:iCs/>
+        </w:rPr>
+      </w:pPr>
+      <w:r>
+        <w:rPr>
+          <w:b/>
+          <w:bCs/>
+        </w:rPr>
+        <w:t>Input</w:t>
+      </w:r>
+      <w:r>
+        <w:t xml:space="preserve">: sequence </w:t>
+      </w:r>
+      <w:r>
+        <w:t>–</w:t>
+      </w:r>
+      <w:r>
+        <w:t xml:space="preserve"> string</w:t>
+      </w:r>
+    </w:p>
+    <w:p>
+      <w:pPr>
+        <w:pStyle w:val="ListParagraph"/>
+        <w:numPr>
+          <w:ilvl w:val="1"/>
+          <w:numId w:val="1"/>
+        </w:numPr>
+        <w:rPr>
+          <w:b/>
+          <w:bCs/>
+          <w:i/>
+          <w:iCs/>
+        </w:rPr>
+      </w:pPr>
+      <w:r>
+        <w:rPr>
+          <w:b/>
+          <w:bCs/>
+        </w:rPr>
+        <w:t>Output</w:t>
+      </w:r>
+      <w:r>
+        <w:t>: True/False</w:t>
+      </w:r>
+    </w:p>
+    <w:p>
+      <w:pPr>
+        <w:pStyle w:val="ListParagraph"/>
+        <w:numPr>
+          <w:ilvl w:val="1"/>
+          <w:numId w:val="1"/>
+        </w:numPr>
+        <w:rPr>
+          <w:b/>
+          <w:bCs/>
+          <w:i/>
+          <w:iCs/>
+        </w:rPr>
+      </w:pPr>
+      <w:r>
+        <w:rPr>
+          <w:b/>
+          <w:bCs/>
+        </w:rPr>
+        <w:t>Preconditions</w:t>
+      </w:r>
+      <w:r>
+        <w:t>: the sequence is a string</w:t>
+      </w:r>
+      <w:r>
+        <w:t>, the FA is a DFA</w:t>
+      </w:r>
+    </w:p>
+    <w:p>
+      <w:pPr>
+        <w:pStyle w:val="ListParagraph"/>
+        <w:numPr>
+          <w:ilvl w:val="1"/>
+          <w:numId w:val="1"/>
+        </w:numPr>
+        <w:rPr>
+          <w:b/>
+          <w:bCs/>
+          <w:i/>
+          <w:iCs/>
+        </w:rPr>
+      </w:pPr>
+      <w:r>
+        <w:rPr>
+          <w:b/>
+          <w:bCs/>
+        </w:rPr>
+        <w:t>Postconditions</w:t>
+      </w:r>
+      <w:r>
+        <w:t xml:space="preserve">: the functions returns </w:t>
+      </w:r>
+      <w:r>
+        <w:rPr>
+          <w:i/>
+          <w:iCs/>
+        </w:rPr>
+        <w:t>True</w:t>
+      </w:r>
+      <w:r>
+        <w:t xml:space="preserve"> if the sequence is accepted by the DF</w:t>
+      </w:r>
+      <w:r>
+        <w:t>A</w:t>
+      </w:r>
+      <w:r>
+        <w:t xml:space="preserve"> and </w:t>
+      </w:r>
+      <w:r>
+        <w:rPr>
+          <w:i/>
+          <w:iCs/>
+        </w:rPr>
+        <w:t>False</w:t>
+      </w:r>
+      <w:r>
+        <w:t xml:space="preserve"> otherwise</w:t>
+      </w:r>
+      <w:r>
+        <w:t xml:space="preserve">; returns </w:t>
+      </w:r>
+      <w:r>
+        <w:rPr>
+          <w:i/>
+          <w:iCs/>
+        </w:rPr>
+        <w:t>None</w:t>
+      </w:r>
+      <w:r>
+        <w:t xml:space="preserve"> if the FA is not a DFA</w:t>
+      </w:r>
+    </w:p>
+    <w:p>
+      <w:pPr>
+        <w:rPr>
+          <w:rFonts w:asciiTheme="majorHAnsi" w:eastAsiaTheme="majorEastAsia" w:hAnsiTheme="majorHAnsi" w:cstheme="majorBidi"/>
+          <w:color w:val="2F5496" w:themeColor="accent1" w:themeShade="BF"/>
+          <w:sz w:val="32"/>
+          <w:szCs w:val="32"/>
+        </w:rPr>
+      </w:pPr>
+      <w:r>
+        <w:br w:type="page"/>
+      </w:r>
+    </w:p>
+    <w:p>
+      <w:pPr>
+        <w:pStyle w:val="Heading1"/>
       </w:pPr>
       <w:r>
         <w:lastRenderedPageBreak/>
@@ -1580,9 +1624,9 @@
       </w:pPr>
       <w:r>
         <w:drawing>
-          <wp:inline distT="0" distB="0" distL="0" distR="0" wp14:anchorId="409123D9" wp14:editId="705C06C0">
-            <wp:extent cx="2677114" cy="3257550"/>
-            <wp:effectExtent l="0" t="0" r="9525" b="0"/>
+          <wp:inline distT="0" distB="0" distL="0" distR="0" wp14:anchorId="2F7E7FBE" wp14:editId="60D11F29">
+            <wp:extent cx="3219450" cy="4192950"/>
+            <wp:effectExtent l="0" t="0" r="0" b="0"/>
             <wp:docPr id="1" name="Picture 1"/>
             <wp:cNvGraphicFramePr>
               <a:graphicFrameLocks xmlns:a="http://schemas.openxmlformats.org/drawingml/2006/main" noChangeAspect="1"/>
@@ -1603,7 +1647,7 @@
                   <pic:spPr>
                     <a:xfrm>
                       <a:off x="0" y="0"/>
-                      <a:ext cx="2689535" cy="3272664"/>
+                      <a:ext cx="3236084" cy="4214614"/>
                     </a:xfrm>
                     <a:prstGeom prst="rect">
                       <a:avLst/>
@@ -1618,7 +1662,7 @@
     </w:p>
     <w:sectPr>
       <w:pgSz w:w="12240" w:h="15840"/>
-      <w:pgMar w:top="1440" w:right="1440" w:bottom="1440" w:left="1440" w:header="708" w:footer="708" w:gutter="0"/>
+      <w:pgMar w:top="1440" w:right="1440" w:bottom="709" w:left="1440" w:header="708" w:footer="708" w:gutter="0"/>
       <w:cols w:space="708"/>
       <w:docGrid w:linePitch="360"/>
     </w:sectPr>

</xml_diff>